<commit_message>
Added descrition of parallel process and worked solution
</commit_message>
<xml_diff>
--- a/Coursework/SOFT354 Report.docx
+++ b/Coursework/SOFT354 Report.docx
@@ -249,31 +249,7 @@
         <w:rPr>
           <w:color w:val="000000" w:themeColor="text1"/>
         </w:rPr>
-        <w:t xml:space="preserve">In a nutshell, with more detail to come, the </w:t>
-      </w:r>
-      <w:r>
-        <w:rPr>
-          <w:color w:val="000000" w:themeColor="text1"/>
-        </w:rPr>
-        <w:t xml:space="preserve">base </w:t>
-      </w:r>
-      <w:r>
-        <w:rPr>
-          <w:color w:val="000000" w:themeColor="text1"/>
-        </w:rPr>
-        <w:t xml:space="preserve">computing involved in this project </w:t>
-      </w:r>
-      <w:r>
-        <w:rPr>
-          <w:color w:val="000000" w:themeColor="text1"/>
-        </w:rPr>
-        <w:t xml:space="preserve">for both the serial and parallel versions </w:t>
-      </w:r>
-      <w:r>
-        <w:rPr>
-          <w:color w:val="000000" w:themeColor="text1"/>
-        </w:rPr>
-        <w:t>is as follows:</w:t>
+        <w:t>In a nutshell, with more detail to come, the base computing involved in this project for both the serial and parallel versions is as follows:</w:t>
       </w:r>
     </w:p>
     <w:p>
@@ -472,6 +448,7 @@
           <w:id w:val="-249510404"/>
           <w:citation/>
         </w:sdtPr>
+        <w:sdtEndPr/>
         <w:sdtContent>
           <w:r>
             <w:rPr>
@@ -950,25 +927,7 @@
           <w:szCs w:val="27"/>
           <w:lang w:eastAsia="en-GB"/>
         </w:rPr>
-        <w:t>t</w:t>
-      </w:r>
-      <w:r>
-        <w:rPr>
-          <w:rFonts w:eastAsia="Times New Roman" w:cs="Times New Roman"/>
-          <w:color w:val="000000" w:themeColor="text1"/>
-          <w:szCs w:val="27"/>
-          <w:lang w:eastAsia="en-GB"/>
-        </w:rPr>
-        <w:t>r</w:t>
-      </w:r>
-      <w:r>
-        <w:rPr>
-          <w:rFonts w:eastAsia="Times New Roman" w:cs="Times New Roman"/>
-          <w:color w:val="000000" w:themeColor="text1"/>
-          <w:szCs w:val="27"/>
-          <w:lang w:eastAsia="en-GB"/>
-        </w:rPr>
-        <w:t>ansactional SQL database engine</w:t>
+        <w:t>transactional SQL database engine</w:t>
       </w:r>
       <w:r>
         <w:rPr>
@@ -990,6 +949,7 @@
           <w:id w:val="32929410"/>
           <w:citation/>
         </w:sdtPr>
+        <w:sdtEndPr/>
         <w:sdtContent>
           <w:r>
             <w:rPr>
@@ -1131,6 +1091,7 @@
           <w:id w:val="861635808"/>
           <w:citation/>
         </w:sdtPr>
+        <w:sdtEndPr/>
         <w:sdtContent>
           <w:r>
             <w:rPr>
@@ -2175,135 +2136,1749 @@
           <w:shd w:val="clear" w:color="auto" w:fill="FFFFFF"/>
           <w:lang w:eastAsia="en-GB"/>
         </w:rPr>
-        <w:t xml:space="preserve"> which is where one program is written and multiple copies of it is spawned.</w:t>
-      </w:r>
-      <w:r>
-        <w:rPr>
-          <w:rFonts w:eastAsia="Times New Roman" w:cs="Times New Roman"/>
-          <w:color w:val="000000" w:themeColor="text1"/>
-          <w:szCs w:val="27"/>
-          <w:shd w:val="clear" w:color="auto" w:fill="FFFFFF"/>
-          <w:lang w:eastAsia="en-GB"/>
-        </w:rPr>
-        <w:t xml:space="preserve"> The above serial implementation acts as the bases of the program with alterations being made to make it parallel with MPI. The aim was to have it so each process takes a different record in the retrieved data to be searched through i.e. the first process will take and search through the first record and write the result to the is_present array, the second process the second record etc. The root process (process 0) will take the retrieved data to be search and split it into the vector of vectors. The resulting vector of vectors produced is then broadcasted to call other processes using MPI_Bcast</w:t>
-      </w:r>
-      <w:r>
-        <w:rPr>
-          <w:rFonts w:eastAsia="Times New Roman" w:cs="Times New Roman"/>
-          <w:color w:val="000000" w:themeColor="text1"/>
-          <w:szCs w:val="27"/>
-          <w:shd w:val="clear" w:color="auto" w:fill="FFFFFF"/>
-          <w:lang w:eastAsia="en-GB"/>
-        </w:rPr>
-        <w:t>. Therefore, e</w:t>
-      </w:r>
-      <w:r>
-        <w:rPr>
-          <w:rFonts w:eastAsia="Times New Roman" w:cs="Times New Roman"/>
-          <w:color w:val="000000" w:themeColor="text1"/>
-          <w:szCs w:val="27"/>
-          <w:shd w:val="clear" w:color="auto" w:fill="FFFFFF"/>
-          <w:lang w:eastAsia="en-GB"/>
-        </w:rPr>
-        <w:t xml:space="preserve">ach </w:t>
-      </w:r>
-      <w:r>
-        <w:rPr>
-          <w:rFonts w:eastAsia="Times New Roman" w:cs="Times New Roman"/>
-          <w:color w:val="000000" w:themeColor="text1"/>
-          <w:szCs w:val="27"/>
-          <w:shd w:val="clear" w:color="auto" w:fill="FFFFFF"/>
-          <w:lang w:eastAsia="en-GB"/>
-        </w:rPr>
-        <w:t xml:space="preserve">process </w:t>
-      </w:r>
-      <w:r>
-        <w:rPr>
-          <w:rFonts w:eastAsia="Times New Roman" w:cs="Times New Roman"/>
-          <w:color w:val="000000" w:themeColor="text1"/>
-          <w:szCs w:val="27"/>
-          <w:shd w:val="clear" w:color="auto" w:fill="FFFFFF"/>
-          <w:lang w:eastAsia="en-GB"/>
-        </w:rPr>
-        <w:t>ha</w:t>
-      </w:r>
-      <w:r>
-        <w:rPr>
-          <w:rFonts w:eastAsia="Times New Roman" w:cs="Times New Roman"/>
-          <w:color w:val="000000" w:themeColor="text1"/>
-          <w:szCs w:val="27"/>
-          <w:shd w:val="clear" w:color="auto" w:fill="FFFFFF"/>
-          <w:lang w:eastAsia="en-GB"/>
-        </w:rPr>
-        <w:t>s a copy of the data in order for each to search through their</w:t>
-      </w:r>
-      <w:r>
-        <w:rPr>
-          <w:rFonts w:eastAsia="Times New Roman" w:cs="Times New Roman"/>
-          <w:color w:val="000000" w:themeColor="text1"/>
-          <w:szCs w:val="27"/>
-          <w:shd w:val="clear" w:color="auto" w:fill="FFFFFF"/>
-          <w:lang w:eastAsia="en-GB"/>
-        </w:rPr>
-        <w:t xml:space="preserve"> corresponding record.</w:t>
-      </w:r>
-      <w:r>
-        <w:rPr>
-          <w:rFonts w:eastAsia="Times New Roman" w:cs="Times New Roman"/>
-          <w:color w:val="000000" w:themeColor="text1"/>
-          <w:szCs w:val="27"/>
-          <w:shd w:val="clear" w:color="auto" w:fill="FFFFFF"/>
-          <w:lang w:eastAsia="en-GB"/>
-        </w:rPr>
-        <w:t xml:space="preserve"> </w:t>
-      </w:r>
-    </w:p>
-    <w:p>
-      <w:pPr>
-        <w:spacing w:line="360" w:lineRule="auto"/>
-        <w:jc w:val="both"/>
-        <w:rPr>
-          <w:rFonts w:eastAsia="Times New Roman" w:cs="Times New Roman"/>
-          <w:color w:val="000000" w:themeColor="text1"/>
-          <w:szCs w:val="27"/>
-          <w:shd w:val="clear" w:color="auto" w:fill="FFFFFF"/>
-          <w:lang w:eastAsia="en-GB"/>
-        </w:rPr>
-      </w:pPr>
-    </w:p>
-    <w:p>
-      <w:pPr>
-        <w:spacing w:line="360" w:lineRule="auto"/>
-        <w:jc w:val="both"/>
-        <w:rPr>
-          <w:rFonts w:eastAsia="Times New Roman" w:cs="Times New Roman"/>
-          <w:color w:val="000000" w:themeColor="text1"/>
-          <w:sz w:val="22"/>
-          <w:lang w:eastAsia="en-GB"/>
-        </w:rPr>
-      </w:pPr>
-      <w:r>
-        <w:rPr>
-          <w:rFonts w:eastAsia="Times New Roman" w:cs="Times New Roman"/>
-          <w:color w:val="000000" w:themeColor="text1"/>
-          <w:szCs w:val="27"/>
-          <w:shd w:val="clear" w:color="auto" w:fill="FFFFFF"/>
-          <w:lang w:eastAsia="en-GB"/>
-        </w:rPr>
-        <w:t xml:space="preserve">Due to this approach the MPI usage of SPMD is being used in this case. This can be seen from the process described above </w:t>
-      </w:r>
-      <w:r>
-        <w:rPr>
-          <w:rFonts w:eastAsia="Times New Roman" w:cs="Times New Roman"/>
-          <w:color w:val="000000" w:themeColor="text1"/>
-          <w:szCs w:val="27"/>
-          <w:shd w:val="clear" w:color="auto" w:fill="FFFFFF"/>
-          <w:lang w:eastAsia="en-GB"/>
-        </w:rPr>
-        <w:t xml:space="preserve">where the same program is being used for each process but the program is being carried out on different data (the data associated with that process.) </w:t>
+        <w:t xml:space="preserve">, </w:t>
+      </w:r>
+      <w:r>
+        <w:rPr>
+          <w:rFonts w:eastAsia="Times New Roman" w:cs="Times New Roman"/>
+          <w:color w:val="000000" w:themeColor="text1"/>
+          <w:szCs w:val="27"/>
+          <w:shd w:val="clear" w:color="auto" w:fill="FFFFFF"/>
+          <w:lang w:eastAsia="en-GB"/>
+        </w:rPr>
+        <w:t>which is where one program is written and multiple copies of it is spawned.</w:t>
+      </w:r>
+      <w:r>
+        <w:rPr>
+          <w:rFonts w:eastAsia="Times New Roman" w:cs="Times New Roman"/>
+          <w:color w:val="000000" w:themeColor="text1"/>
+          <w:szCs w:val="27"/>
+          <w:shd w:val="clear" w:color="auto" w:fill="FFFFFF"/>
+          <w:lang w:eastAsia="en-GB"/>
+        </w:rPr>
+        <w:t xml:space="preserve"> The above serial implementation acts as the bases of the program with alterations being made to make it parallel with MPI. </w:t>
+      </w:r>
+    </w:p>
+    <w:p>
+      <w:pPr>
+        <w:spacing w:line="360" w:lineRule="auto"/>
+        <w:jc w:val="both"/>
+        <w:rPr>
+          <w:rFonts w:eastAsia="Times New Roman" w:cs="Times New Roman"/>
+          <w:color w:val="000000" w:themeColor="text1"/>
+          <w:szCs w:val="27"/>
+          <w:shd w:val="clear" w:color="auto" w:fill="FFFFFF"/>
+          <w:lang w:eastAsia="en-GB"/>
+        </w:rPr>
+      </w:pPr>
+    </w:p>
+    <w:p>
+      <w:pPr>
+        <w:spacing w:line="360" w:lineRule="auto"/>
+        <w:jc w:val="both"/>
+        <w:rPr>
+          <w:rFonts w:eastAsia="Times New Roman" w:cs="Times New Roman"/>
+          <w:color w:val="000000" w:themeColor="text1"/>
+          <w:szCs w:val="27"/>
+          <w:shd w:val="clear" w:color="auto" w:fill="FFFFFF"/>
+          <w:lang w:eastAsia="en-GB"/>
+        </w:rPr>
+      </w:pPr>
+      <w:r>
+        <w:rPr>
+          <w:rFonts w:eastAsia="Times New Roman" w:cs="Times New Roman"/>
+          <w:color w:val="000000" w:themeColor="text1"/>
+          <w:szCs w:val="27"/>
+          <w:shd w:val="clear" w:color="auto" w:fill="FFFFFF"/>
+          <w:lang w:eastAsia="en-GB"/>
+        </w:rPr>
+        <w:t>The aim was to h</w:t>
+      </w:r>
+      <w:r>
+        <w:rPr>
+          <w:rFonts w:eastAsia="Times New Roman" w:cs="Times New Roman"/>
+          <w:color w:val="000000" w:themeColor="text1"/>
+          <w:szCs w:val="27"/>
+          <w:shd w:val="clear" w:color="auto" w:fill="FFFFFF"/>
+          <w:lang w:eastAsia="en-GB"/>
+        </w:rPr>
+        <w:t xml:space="preserve">ave it so the number of rows each processor </w:t>
+      </w:r>
+      <w:r>
+        <w:rPr>
+          <w:rFonts w:eastAsia="Times New Roman" w:cs="Times New Roman"/>
+          <w:color w:val="000000" w:themeColor="text1"/>
+          <w:szCs w:val="27"/>
+          <w:shd w:val="clear" w:color="auto" w:fill="FFFFFF"/>
+          <w:lang w:eastAsia="en-GB"/>
+        </w:rPr>
+        <w:t>takes to search is based on the number of rows in the data and the number of processes</w:t>
+      </w:r>
+      <w:r>
+        <w:rPr>
+          <w:rFonts w:eastAsia="Times New Roman" w:cs="Times New Roman"/>
+          <w:color w:val="000000" w:themeColor="text1"/>
+          <w:szCs w:val="27"/>
+          <w:shd w:val="clear" w:color="auto" w:fill="FFFFFF"/>
+          <w:lang w:eastAsia="en-GB"/>
+        </w:rPr>
+        <w:t xml:space="preserve"> to be used</w:t>
+      </w:r>
+      <w:r>
+        <w:rPr>
+          <w:rFonts w:eastAsia="Times New Roman" w:cs="Times New Roman"/>
+          <w:color w:val="000000" w:themeColor="text1"/>
+          <w:szCs w:val="27"/>
+          <w:shd w:val="clear" w:color="auto" w:fill="FFFFFF"/>
+          <w:lang w:eastAsia="en-GB"/>
+        </w:rPr>
+        <w:t xml:space="preserve">. </w:t>
+      </w:r>
+      <w:r>
+        <w:rPr>
+          <w:rFonts w:eastAsia="Times New Roman" w:cs="Times New Roman"/>
+          <w:color w:val="000000" w:themeColor="text1"/>
+          <w:szCs w:val="27"/>
+          <w:shd w:val="clear" w:color="auto" w:fill="FFFFFF"/>
+          <w:lang w:eastAsia="en-GB"/>
+        </w:rPr>
+        <w:t>Therefore, the number of processes can be specified by the user upon running which will have an impact on the time taken to search through the data. The higher the num</w:t>
+      </w:r>
+      <w:r>
+        <w:rPr>
+          <w:rFonts w:eastAsia="Times New Roman" w:cs="Times New Roman"/>
+          <w:color w:val="000000" w:themeColor="text1"/>
+          <w:szCs w:val="27"/>
+          <w:shd w:val="clear" w:color="auto" w:fill="FFFFFF"/>
+          <w:lang w:eastAsia="en-GB"/>
+        </w:rPr>
+        <w:t xml:space="preserve">ber of processes the faster the computation is done. </w:t>
+      </w:r>
+      <w:r>
+        <w:rPr>
+          <w:rFonts w:eastAsia="Times New Roman" w:cs="Times New Roman"/>
+          <w:color w:val="000000" w:themeColor="text1"/>
+          <w:szCs w:val="27"/>
+          <w:shd w:val="clear" w:color="auto" w:fill="FFFFFF"/>
+          <w:lang w:eastAsia="en-GB"/>
+        </w:rPr>
+        <w:t xml:space="preserve">In calculating the number of rows </w:t>
+      </w:r>
+      <w:r>
+        <w:rPr>
+          <w:rFonts w:eastAsia="Times New Roman" w:cs="Times New Roman"/>
+          <w:color w:val="000000" w:themeColor="text1"/>
+          <w:szCs w:val="27"/>
+          <w:shd w:val="clear" w:color="auto" w:fill="FFFFFF"/>
+          <w:lang w:eastAsia="en-GB"/>
+        </w:rPr>
+        <w:t>and by using MPI_Comm_</w:t>
+      </w:r>
+      <w:r>
+        <w:rPr>
+          <w:rFonts w:eastAsia="Times New Roman" w:cs="Times New Roman"/>
+          <w:color w:val="000000" w:themeColor="text1"/>
+          <w:szCs w:val="27"/>
+          <w:shd w:val="clear" w:color="auto" w:fill="FFFFFF"/>
+          <w:lang w:eastAsia="en-GB"/>
+        </w:rPr>
+        <w:t>rank(</w:t>
+      </w:r>
+      <w:r>
+        <w:rPr>
+          <w:rFonts w:eastAsia="Times New Roman" w:cs="Times New Roman"/>
+          <w:color w:val="000000" w:themeColor="text1"/>
+          <w:szCs w:val="27"/>
+          <w:shd w:val="clear" w:color="auto" w:fill="FFFFFF"/>
+          <w:lang w:eastAsia="en-GB"/>
+        </w:rPr>
+        <w:t>), for processor rank, and MPI_Comm_siz</w:t>
       </w:r>
       <w:bookmarkStart w:id="0" w:name="_GoBack"/>
       <w:bookmarkEnd w:id="0"/>
+      <w:r>
+        <w:rPr>
+          <w:rFonts w:eastAsia="Times New Roman" w:cs="Times New Roman"/>
+          <w:color w:val="000000" w:themeColor="text1"/>
+          <w:szCs w:val="27"/>
+          <w:shd w:val="clear" w:color="auto" w:fill="FFFFFF"/>
+          <w:lang w:eastAsia="en-GB"/>
+        </w:rPr>
+        <w:t>e(), for communicator size, the start and end rows for each processor can be found</w:t>
+      </w:r>
+      <w:r>
+        <w:rPr>
+          <w:rFonts w:eastAsia="Times New Roman" w:cs="Times New Roman"/>
+          <w:color w:val="000000" w:themeColor="text1"/>
+          <w:szCs w:val="27"/>
+          <w:shd w:val="clear" w:color="auto" w:fill="FFFFFF"/>
+          <w:lang w:eastAsia="en-GB"/>
+        </w:rPr>
+        <w:t>.</w:t>
+      </w:r>
+      <w:r>
+        <w:rPr>
+          <w:rFonts w:eastAsia="Times New Roman" w:cs="Times New Roman"/>
+          <w:color w:val="000000" w:themeColor="text1"/>
+          <w:szCs w:val="27"/>
+          <w:shd w:val="clear" w:color="auto" w:fill="FFFFFF"/>
+          <w:lang w:eastAsia="en-GB"/>
+        </w:rPr>
+        <w:t xml:space="preserve"> </w:t>
+      </w:r>
+      <w:r>
+        <w:rPr>
+          <w:rFonts w:eastAsia="Times New Roman" w:cs="Times New Roman"/>
+          <w:color w:val="000000" w:themeColor="text1"/>
+          <w:szCs w:val="27"/>
+          <w:shd w:val="clear" w:color="auto" w:fill="FFFFFF"/>
+          <w:lang w:eastAsia="en-GB"/>
+        </w:rPr>
+        <w:t>A</w:t>
+      </w:r>
+      <w:r>
+        <w:rPr>
+          <w:rFonts w:eastAsia="Times New Roman" w:cs="Times New Roman"/>
+          <w:color w:val="000000" w:themeColor="text1"/>
+          <w:szCs w:val="27"/>
+          <w:shd w:val="clear" w:color="auto" w:fill="FFFFFF"/>
+          <w:lang w:eastAsia="en-GB"/>
+        </w:rPr>
+        <w:t xml:space="preserve"> worked example</w:t>
+      </w:r>
+      <w:r>
+        <w:rPr>
+          <w:rFonts w:eastAsia="Times New Roman" w:cs="Times New Roman"/>
+          <w:color w:val="000000" w:themeColor="text1"/>
+          <w:szCs w:val="27"/>
+          <w:shd w:val="clear" w:color="auto" w:fill="FFFFFF"/>
+          <w:lang w:eastAsia="en-GB"/>
+        </w:rPr>
+        <w:t xml:space="preserve"> for this </w:t>
+      </w:r>
+      <w:r>
+        <w:rPr>
+          <w:rFonts w:eastAsia="Times New Roman" w:cs="Times New Roman"/>
+          <w:color w:val="000000" w:themeColor="text1"/>
+          <w:szCs w:val="27"/>
+          <w:shd w:val="clear" w:color="auto" w:fill="FFFFFF"/>
+          <w:lang w:eastAsia="en-GB"/>
+        </w:rPr>
+        <w:t xml:space="preserve">approach </w:t>
+      </w:r>
+      <w:r>
+        <w:rPr>
+          <w:rFonts w:eastAsia="Times New Roman" w:cs="Times New Roman"/>
+          <w:color w:val="000000" w:themeColor="text1"/>
+          <w:szCs w:val="27"/>
+          <w:shd w:val="clear" w:color="auto" w:fill="FFFFFF"/>
+          <w:lang w:eastAsia="en-GB"/>
+        </w:rPr>
+        <w:t xml:space="preserve">and a visual representation can be seen </w:t>
+      </w:r>
+      <w:r>
+        <w:rPr>
+          <w:rFonts w:eastAsia="Times New Roman" w:cs="Times New Roman"/>
+          <w:color w:val="000000" w:themeColor="text1"/>
+          <w:szCs w:val="27"/>
+          <w:shd w:val="clear" w:color="auto" w:fill="FFFFFF"/>
+          <w:lang w:eastAsia="en-GB"/>
+        </w:rPr>
+        <w:t>below</w:t>
+      </w:r>
+      <w:r>
+        <w:rPr>
+          <w:rFonts w:eastAsia="Times New Roman" w:cs="Times New Roman"/>
+          <w:color w:val="000000" w:themeColor="text1"/>
+          <w:szCs w:val="27"/>
+          <w:shd w:val="clear" w:color="auto" w:fill="FFFFFF"/>
+          <w:lang w:eastAsia="en-GB"/>
+        </w:rPr>
+        <w:t xml:space="preserve">. </w:t>
+      </w:r>
+      <w:r>
+        <w:rPr>
+          <w:rFonts w:eastAsia="Times New Roman" w:cs="Times New Roman"/>
+          <w:color w:val="000000" w:themeColor="text1"/>
+          <w:szCs w:val="27"/>
+          <w:shd w:val="clear" w:color="auto" w:fill="FFFFFF"/>
+          <w:lang w:eastAsia="en-GB"/>
+        </w:rPr>
+        <w:t>The root process (process 0) will take the retrieved data to be search and split it into the vector of vectors. The resulting vector of vectors p</w:t>
+      </w:r>
+      <w:r>
+        <w:rPr>
+          <w:rFonts w:eastAsia="Times New Roman" w:cs="Times New Roman"/>
+          <w:color w:val="000000" w:themeColor="text1"/>
+          <w:szCs w:val="27"/>
+          <w:shd w:val="clear" w:color="auto" w:fill="FFFFFF"/>
+          <w:lang w:eastAsia="en-GB"/>
+        </w:rPr>
+        <w:t xml:space="preserve">roduced is then broadcasted to </w:t>
+      </w:r>
+      <w:r>
+        <w:rPr>
+          <w:rFonts w:eastAsia="Times New Roman" w:cs="Times New Roman"/>
+          <w:color w:val="000000" w:themeColor="text1"/>
+          <w:szCs w:val="27"/>
+          <w:shd w:val="clear" w:color="auto" w:fill="FFFFFF"/>
+          <w:lang w:eastAsia="en-GB"/>
+        </w:rPr>
+        <w:t>all other processes using MPI_Bcast</w:t>
+      </w:r>
+      <w:r>
+        <w:rPr>
+          <w:rFonts w:eastAsia="Times New Roman" w:cs="Times New Roman"/>
+          <w:color w:val="000000" w:themeColor="text1"/>
+          <w:szCs w:val="27"/>
+          <w:shd w:val="clear" w:color="auto" w:fill="FFFFFF"/>
+          <w:lang w:eastAsia="en-GB"/>
+        </w:rPr>
+        <w:t>()</w:t>
+      </w:r>
+      <w:r>
+        <w:rPr>
+          <w:rFonts w:eastAsia="Times New Roman" w:cs="Times New Roman"/>
+          <w:color w:val="000000" w:themeColor="text1"/>
+          <w:szCs w:val="27"/>
+          <w:shd w:val="clear" w:color="auto" w:fill="FFFFFF"/>
+          <w:lang w:eastAsia="en-GB"/>
+        </w:rPr>
+        <w:t>. Therefore, e</w:t>
+      </w:r>
+      <w:r>
+        <w:rPr>
+          <w:rFonts w:eastAsia="Times New Roman" w:cs="Times New Roman"/>
+          <w:color w:val="000000" w:themeColor="text1"/>
+          <w:szCs w:val="27"/>
+          <w:shd w:val="clear" w:color="auto" w:fill="FFFFFF"/>
+          <w:lang w:eastAsia="en-GB"/>
+        </w:rPr>
+        <w:t xml:space="preserve">ach </w:t>
+      </w:r>
+      <w:r>
+        <w:rPr>
+          <w:rFonts w:eastAsia="Times New Roman" w:cs="Times New Roman"/>
+          <w:color w:val="000000" w:themeColor="text1"/>
+          <w:szCs w:val="27"/>
+          <w:shd w:val="clear" w:color="auto" w:fill="FFFFFF"/>
+          <w:lang w:eastAsia="en-GB"/>
+        </w:rPr>
+        <w:t xml:space="preserve">process </w:t>
+      </w:r>
+      <w:r>
+        <w:rPr>
+          <w:rFonts w:eastAsia="Times New Roman" w:cs="Times New Roman"/>
+          <w:color w:val="000000" w:themeColor="text1"/>
+          <w:szCs w:val="27"/>
+          <w:shd w:val="clear" w:color="auto" w:fill="FFFFFF"/>
+          <w:lang w:eastAsia="en-GB"/>
+        </w:rPr>
+        <w:t>ha</w:t>
+      </w:r>
+      <w:r>
+        <w:rPr>
+          <w:rFonts w:eastAsia="Times New Roman" w:cs="Times New Roman"/>
+          <w:color w:val="000000" w:themeColor="text1"/>
+          <w:szCs w:val="27"/>
+          <w:shd w:val="clear" w:color="auto" w:fill="FFFFFF"/>
+          <w:lang w:eastAsia="en-GB"/>
+        </w:rPr>
+        <w:t>s a copy of the data in order for each to search through their</w:t>
+      </w:r>
+      <w:r>
+        <w:rPr>
+          <w:rFonts w:eastAsia="Times New Roman" w:cs="Times New Roman"/>
+          <w:color w:val="000000" w:themeColor="text1"/>
+          <w:szCs w:val="27"/>
+          <w:shd w:val="clear" w:color="auto" w:fill="FFFFFF"/>
+          <w:lang w:eastAsia="en-GB"/>
+        </w:rPr>
+        <w:t xml:space="preserve"> corresponding record.</w:t>
+      </w:r>
+      <w:r>
+        <w:rPr>
+          <w:rFonts w:eastAsia="Times New Roman" w:cs="Times New Roman"/>
+          <w:color w:val="000000" w:themeColor="text1"/>
+          <w:szCs w:val="27"/>
+          <w:shd w:val="clear" w:color="auto" w:fill="FFFFFF"/>
+          <w:lang w:eastAsia="en-GB"/>
+        </w:rPr>
+        <w:t xml:space="preserve"> </w:t>
+      </w:r>
+      <w:r>
+        <w:rPr>
+          <w:rFonts w:eastAsia="Times New Roman" w:cs="Times New Roman"/>
+          <w:color w:val="000000" w:themeColor="text1"/>
+          <w:szCs w:val="27"/>
+          <w:shd w:val="clear" w:color="auto" w:fill="FFFFFF"/>
+          <w:lang w:eastAsia="en-GB"/>
+        </w:rPr>
+        <w:t xml:space="preserve">Due to this approach the MPI usage of SPMD is being used in this case. This can be seen from the process described above where the same program is being used for each process but the program is being carried out on different data (the data associated with that process.) </w:t>
+      </w:r>
+    </w:p>
+    <w:p>
+      <w:pPr>
+        <w:spacing w:line="360" w:lineRule="auto"/>
+        <w:jc w:val="both"/>
+        <w:rPr>
+          <w:rFonts w:eastAsia="Times New Roman" w:cs="Times New Roman"/>
+          <w:color w:val="000000" w:themeColor="text1"/>
+          <w:szCs w:val="27"/>
+          <w:shd w:val="clear" w:color="auto" w:fill="FFFFFF"/>
+          <w:lang w:eastAsia="en-GB"/>
+        </w:rPr>
+      </w:pPr>
+      <w:r>
+        <w:rPr>
+          <w:rFonts w:eastAsia="Times New Roman" w:cs="Times New Roman"/>
+          <w:b/>
+          <w:color w:val="70AD47" w:themeColor="accent6"/>
+          <w:szCs w:val="27"/>
+          <w:shd w:val="clear" w:color="auto" w:fill="FFFFFF"/>
+          <w:lang w:eastAsia="en-GB"/>
+        </w:rPr>
+        <w:t>Worked example</w:t>
+      </w:r>
+      <w:r>
+        <w:rPr>
+          <w:rFonts w:eastAsia="Times New Roman" w:cs="Times New Roman"/>
+          <w:b/>
+          <w:color w:val="70AD47" w:themeColor="accent6"/>
+          <w:szCs w:val="27"/>
+          <w:shd w:val="clear" w:color="auto" w:fill="FFFFFF"/>
+          <w:lang w:eastAsia="en-GB"/>
+        </w:rPr>
+        <w:t xml:space="preserve"> (small scale for demonstration purposes)</w:t>
+      </w:r>
+    </w:p>
+    <w:p>
+      <w:pPr>
+        <w:spacing w:line="360" w:lineRule="auto"/>
+        <w:jc w:val="both"/>
+        <w:rPr>
+          <w:rFonts w:eastAsia="Times New Roman" w:cs="Times New Roman"/>
+          <w:i/>
+          <w:color w:val="FF0000"/>
+          <w:szCs w:val="27"/>
+          <w:shd w:val="clear" w:color="auto" w:fill="FFFFFF"/>
+          <w:lang w:eastAsia="en-GB"/>
+        </w:rPr>
+      </w:pPr>
+      <w:r>
+        <w:rPr>
+          <w:rFonts w:eastAsia="Times New Roman" w:cs="Times New Roman"/>
+          <w:i/>
+          <w:color w:val="FF0000"/>
+          <w:szCs w:val="27"/>
+          <w:shd w:val="clear" w:color="auto" w:fill="FFFFFF"/>
+          <w:lang w:eastAsia="en-GB"/>
+        </w:rPr>
+        <w:t>A</w:t>
+      </w:r>
+      <w:r>
+        <w:rPr>
+          <w:rFonts w:eastAsia="Times New Roman" w:cs="Times New Roman"/>
+          <w:i/>
+          <w:color w:val="FF0000"/>
+          <w:szCs w:val="27"/>
+          <w:shd w:val="clear" w:color="auto" w:fill="FFFFFF"/>
+          <w:lang w:eastAsia="en-GB"/>
+        </w:rPr>
+        <w:t xml:space="preserve"> table has </w:t>
+      </w:r>
+      <w:r>
+        <w:rPr>
+          <w:rFonts w:eastAsia="Times New Roman" w:cs="Times New Roman"/>
+          <w:i/>
+          <w:color w:val="FF0000"/>
+          <w:szCs w:val="27"/>
+          <w:shd w:val="clear" w:color="auto" w:fill="FFFFFF"/>
+          <w:lang w:eastAsia="en-GB"/>
+        </w:rPr>
+        <w:t>10 records</w:t>
+      </w:r>
+      <w:r>
+        <w:rPr>
+          <w:rFonts w:eastAsia="Times New Roman" w:cs="Times New Roman"/>
+          <w:i/>
+          <w:color w:val="FF0000"/>
+          <w:szCs w:val="27"/>
+          <w:shd w:val="clear" w:color="auto" w:fill="FFFFFF"/>
+          <w:lang w:eastAsia="en-GB"/>
+        </w:rPr>
+        <w:t xml:space="preserve"> to be searched</w:t>
+      </w:r>
+      <w:r>
+        <w:rPr>
+          <w:rFonts w:eastAsia="Times New Roman" w:cs="Times New Roman"/>
+          <w:i/>
+          <w:color w:val="FF0000"/>
+          <w:szCs w:val="27"/>
+          <w:shd w:val="clear" w:color="auto" w:fill="FFFFFF"/>
+          <w:lang w:eastAsia="en-GB"/>
+        </w:rPr>
+        <w:t xml:space="preserve"> and it has been decided this will be run with </w:t>
+      </w:r>
+      <w:r>
+        <w:rPr>
+          <w:rFonts w:eastAsia="Times New Roman" w:cs="Times New Roman"/>
+          <w:i/>
+          <w:color w:val="FF0000"/>
+          <w:szCs w:val="27"/>
+          <w:shd w:val="clear" w:color="auto" w:fill="FFFFFF"/>
+          <w:lang w:eastAsia="en-GB"/>
+        </w:rPr>
+        <w:t>5 processors.</w:t>
+      </w:r>
+      <w:r>
+        <w:rPr>
+          <w:rFonts w:eastAsia="Times New Roman" w:cs="Times New Roman"/>
+          <w:i/>
+          <w:color w:val="FF0000"/>
+          <w:szCs w:val="27"/>
+          <w:shd w:val="clear" w:color="auto" w:fill="FFFFFF"/>
+          <w:lang w:eastAsia="en-GB"/>
+        </w:rPr>
+        <w:t xml:space="preserve"> The table has already been split into the vector of vectors by process 0 and distributed to the other processes. The data to be searched is indexed at 0.</w:t>
+      </w:r>
+    </w:p>
+    <w:p>
+      <w:pPr>
+        <w:spacing w:line="360" w:lineRule="auto"/>
+        <w:jc w:val="both"/>
+        <w:rPr>
+          <w:rFonts w:eastAsia="Times New Roman" w:cs="Times New Roman"/>
+          <w:i/>
+          <w:color w:val="FF0000"/>
+          <w:szCs w:val="27"/>
+          <w:shd w:val="clear" w:color="auto" w:fill="FFFFFF"/>
+          <w:lang w:eastAsia="en-GB"/>
+        </w:rPr>
+      </w:pPr>
+    </w:p>
+    <w:p>
+      <w:pPr>
+        <w:spacing w:line="360" w:lineRule="auto"/>
+        <w:jc w:val="both"/>
+        <w:rPr>
+          <w:rFonts w:eastAsia="Times New Roman" w:cs="Times New Roman"/>
+          <w:i/>
+          <w:color w:val="000000" w:themeColor="text1"/>
+          <w:szCs w:val="27"/>
+          <w:shd w:val="clear" w:color="auto" w:fill="FFFFFF"/>
+          <w:lang w:eastAsia="en-GB"/>
+        </w:rPr>
+      </w:pPr>
+      <w:r>
+        <w:rPr>
+          <w:rFonts w:eastAsia="Times New Roman" w:cs="Times New Roman"/>
+          <w:b/>
+          <w:i/>
+          <w:color w:val="000000" w:themeColor="text1"/>
+          <w:szCs w:val="27"/>
+          <w:shd w:val="clear" w:color="auto" w:fill="FFFFFF"/>
+          <w:lang w:eastAsia="en-GB"/>
+        </w:rPr>
+        <w:t>Communicator size</w:t>
+      </w:r>
+      <w:r>
+        <w:rPr>
+          <w:rFonts w:eastAsia="Times New Roman" w:cs="Times New Roman"/>
+          <w:i/>
+          <w:color w:val="000000" w:themeColor="text1"/>
+          <w:szCs w:val="27"/>
+          <w:shd w:val="clear" w:color="auto" w:fill="FFFFFF"/>
+          <w:lang w:eastAsia="en-GB"/>
+        </w:rPr>
+        <w:t xml:space="preserve"> = 5</w:t>
+      </w:r>
+    </w:p>
+    <w:p>
+      <w:pPr>
+        <w:spacing w:line="360" w:lineRule="auto"/>
+        <w:jc w:val="both"/>
+        <w:rPr>
+          <w:rFonts w:eastAsia="Times New Roman" w:cs="Times New Roman"/>
+          <w:i/>
+          <w:color w:val="000000" w:themeColor="text1"/>
+          <w:szCs w:val="27"/>
+          <w:shd w:val="clear" w:color="auto" w:fill="FFFFFF"/>
+          <w:lang w:eastAsia="en-GB"/>
+        </w:rPr>
+      </w:pPr>
+      <w:r>
+        <w:rPr>
+          <w:rFonts w:eastAsia="Times New Roman" w:cs="Times New Roman"/>
+          <w:b/>
+          <w:i/>
+          <w:color w:val="000000" w:themeColor="text1"/>
+          <w:szCs w:val="27"/>
+          <w:shd w:val="clear" w:color="auto" w:fill="FFFFFF"/>
+          <w:lang w:eastAsia="en-GB"/>
+        </w:rPr>
+        <w:t>Number of records</w:t>
+      </w:r>
+      <w:r>
+        <w:rPr>
+          <w:rFonts w:eastAsia="Times New Roman" w:cs="Times New Roman"/>
+          <w:i/>
+          <w:color w:val="000000" w:themeColor="text1"/>
+          <w:szCs w:val="27"/>
+          <w:shd w:val="clear" w:color="auto" w:fill="FFFFFF"/>
+          <w:lang w:eastAsia="en-GB"/>
+        </w:rPr>
+        <w:t xml:space="preserve"> = 10</w:t>
+      </w:r>
+    </w:p>
+    <w:p>
+      <w:pPr>
+        <w:spacing w:line="360" w:lineRule="auto"/>
+        <w:jc w:val="both"/>
+        <w:rPr>
+          <w:rFonts w:eastAsia="Times New Roman" w:cs="Times New Roman"/>
+          <w:i/>
+          <w:color w:val="000000" w:themeColor="text1"/>
+          <w:szCs w:val="27"/>
+          <w:shd w:val="clear" w:color="auto" w:fill="FFFFFF"/>
+          <w:lang w:eastAsia="en-GB"/>
+        </w:rPr>
+      </w:pPr>
+      <w:r>
+        <w:rPr>
+          <w:rFonts w:eastAsia="Times New Roman" w:cs="Times New Roman"/>
+          <w:b/>
+          <w:i/>
+          <w:color w:val="000000" w:themeColor="text1"/>
+          <w:szCs w:val="27"/>
+          <w:shd w:val="clear" w:color="auto" w:fill="FFFFFF"/>
+          <w:lang w:eastAsia="en-GB"/>
+        </w:rPr>
+        <w:t xml:space="preserve">Number of records for each processor </w:t>
+      </w:r>
+      <w:r>
+        <w:rPr>
+          <w:rFonts w:eastAsia="Times New Roman" w:cs="Times New Roman"/>
+          <w:i/>
+          <w:color w:val="000000" w:themeColor="text1"/>
+          <w:szCs w:val="27"/>
+          <w:shd w:val="clear" w:color="auto" w:fill="FFFFFF"/>
+          <w:lang w:eastAsia="en-GB"/>
+        </w:rPr>
+        <w:t>= Number of records / communicator size = 2</w:t>
+      </w:r>
+    </w:p>
+    <w:p>
+      <w:pPr>
+        <w:spacing w:line="360" w:lineRule="auto"/>
+        <w:jc w:val="both"/>
+        <w:rPr>
+          <w:rFonts w:eastAsia="Times New Roman" w:cs="Times New Roman"/>
+          <w:i/>
+          <w:color w:val="000000" w:themeColor="text1"/>
+          <w:szCs w:val="27"/>
+          <w:shd w:val="clear" w:color="auto" w:fill="FFFFFF"/>
+          <w:lang w:eastAsia="en-GB"/>
+        </w:rPr>
+      </w:pPr>
+      <w:r>
+        <w:rPr>
+          <w:rFonts w:eastAsia="Times New Roman" w:cs="Times New Roman"/>
+          <w:b/>
+          <w:i/>
+          <w:color w:val="000000" w:themeColor="text1"/>
+          <w:szCs w:val="27"/>
+          <w:shd w:val="clear" w:color="auto" w:fill="FFFFFF"/>
+          <w:lang w:eastAsia="en-GB"/>
+        </w:rPr>
+        <w:t>Starting row</w:t>
+      </w:r>
+      <w:r>
+        <w:rPr>
+          <w:rFonts w:eastAsia="Times New Roman" w:cs="Times New Roman"/>
+          <w:i/>
+          <w:color w:val="000000" w:themeColor="text1"/>
+          <w:szCs w:val="27"/>
+          <w:shd w:val="clear" w:color="auto" w:fill="FFFFFF"/>
+          <w:lang w:eastAsia="en-GB"/>
+        </w:rPr>
+        <w:t xml:space="preserve"> = processor rank * number of records</w:t>
+      </w:r>
+      <w:r>
+        <w:rPr>
+          <w:rFonts w:eastAsia="Times New Roman" w:cs="Times New Roman"/>
+          <w:i/>
+          <w:color w:val="000000" w:themeColor="text1"/>
+          <w:szCs w:val="27"/>
+          <w:shd w:val="clear" w:color="auto" w:fill="FFFFFF"/>
+          <w:lang w:eastAsia="en-GB"/>
+        </w:rPr>
+        <w:t xml:space="preserve"> for each processor</w:t>
+      </w:r>
+    </w:p>
+    <w:p>
+      <w:pPr>
+        <w:spacing w:line="360" w:lineRule="auto"/>
+        <w:jc w:val="both"/>
+        <w:rPr>
+          <w:rFonts w:eastAsia="Times New Roman" w:cs="Times New Roman"/>
+          <w:i/>
+          <w:color w:val="000000" w:themeColor="text1"/>
+          <w:szCs w:val="27"/>
+          <w:shd w:val="clear" w:color="auto" w:fill="FFFFFF"/>
+          <w:lang w:eastAsia="en-GB"/>
+        </w:rPr>
+      </w:pPr>
+      <w:r>
+        <w:rPr>
+          <w:rFonts w:eastAsia="Times New Roman" w:cs="Times New Roman"/>
+          <w:b/>
+          <w:i/>
+          <w:color w:val="000000" w:themeColor="text1"/>
+          <w:szCs w:val="27"/>
+          <w:shd w:val="clear" w:color="auto" w:fill="FFFFFF"/>
+          <w:lang w:eastAsia="en-GB"/>
+        </w:rPr>
+        <w:t>Ending ro</w:t>
+      </w:r>
+      <w:r>
+        <w:rPr>
+          <w:rFonts w:eastAsia="Times New Roman" w:cs="Times New Roman"/>
+          <w:i/>
+          <w:color w:val="000000" w:themeColor="text1"/>
+          <w:szCs w:val="27"/>
+          <w:shd w:val="clear" w:color="auto" w:fill="FFFFFF"/>
+          <w:lang w:eastAsia="en-GB"/>
+        </w:rPr>
+        <w:t xml:space="preserve">w = </w:t>
+      </w:r>
+      <w:r>
+        <w:rPr>
+          <w:rFonts w:eastAsia="Times New Roman" w:cs="Times New Roman"/>
+          <w:i/>
+          <w:color w:val="000000" w:themeColor="text1"/>
+          <w:szCs w:val="27"/>
+          <w:shd w:val="clear" w:color="auto" w:fill="FFFFFF"/>
+          <w:lang w:eastAsia="en-GB"/>
+        </w:rPr>
+        <w:t>(</w:t>
+      </w:r>
+      <w:r>
+        <w:rPr>
+          <w:rFonts w:eastAsia="Times New Roman" w:cs="Times New Roman"/>
+          <w:i/>
+          <w:color w:val="000000" w:themeColor="text1"/>
+          <w:szCs w:val="27"/>
+          <w:shd w:val="clear" w:color="auto" w:fill="FFFFFF"/>
+          <w:lang w:eastAsia="en-GB"/>
+        </w:rPr>
+        <w:t>(processor rank + 1)</w:t>
+      </w:r>
+      <w:r>
+        <w:rPr>
+          <w:rFonts w:eastAsia="Times New Roman" w:cs="Times New Roman"/>
+          <w:i/>
+          <w:color w:val="000000" w:themeColor="text1"/>
+          <w:szCs w:val="27"/>
+          <w:shd w:val="clear" w:color="auto" w:fill="FFFFFF"/>
+          <w:lang w:eastAsia="en-GB"/>
+        </w:rPr>
+        <w:t xml:space="preserve"> * number of records for each processor</w:t>
+      </w:r>
+      <w:r>
+        <w:rPr>
+          <w:rFonts w:eastAsia="Times New Roman" w:cs="Times New Roman"/>
+          <w:i/>
+          <w:color w:val="000000" w:themeColor="text1"/>
+          <w:szCs w:val="27"/>
+          <w:shd w:val="clear" w:color="auto" w:fill="FFFFFF"/>
+          <w:lang w:eastAsia="en-GB"/>
+        </w:rPr>
+        <w:t>) – 1</w:t>
+      </w:r>
+    </w:p>
+    <w:p>
+      <w:pPr>
+        <w:spacing w:line="360" w:lineRule="auto"/>
+        <w:jc w:val="both"/>
+        <w:rPr>
+          <w:rFonts w:eastAsia="Times New Roman" w:cs="Times New Roman"/>
+          <w:i/>
+          <w:color w:val="000000" w:themeColor="text1"/>
+          <w:szCs w:val="27"/>
+          <w:shd w:val="clear" w:color="auto" w:fill="FFFFFF"/>
+          <w:lang w:eastAsia="en-GB"/>
+        </w:rPr>
+      </w:pPr>
+    </w:p>
+    <w:p>
+      <w:pPr>
+        <w:spacing w:line="360" w:lineRule="auto"/>
+        <w:jc w:val="both"/>
+        <w:rPr>
+          <w:rFonts w:eastAsia="Times New Roman" w:cs="Times New Roman"/>
+          <w:i/>
+          <w:color w:val="000000" w:themeColor="text1"/>
+          <w:szCs w:val="27"/>
+          <w:shd w:val="clear" w:color="auto" w:fill="FFFFFF"/>
+          <w:lang w:eastAsia="en-GB"/>
+        </w:rPr>
+      </w:pPr>
+      <w:r>
+        <w:rPr>
+          <w:rFonts w:eastAsia="Times New Roman" w:cs="Times New Roman"/>
+          <w:i/>
+          <w:color w:val="000000" w:themeColor="text1"/>
+          <w:szCs w:val="27"/>
+          <w:shd w:val="clear" w:color="auto" w:fill="FFFFFF"/>
+          <w:lang w:eastAsia="en-GB"/>
+        </w:rPr>
+        <w:t xml:space="preserve">e.g. </w:t>
+      </w:r>
+      <w:r>
+        <w:rPr>
+          <w:rFonts w:eastAsia="Times New Roman" w:cs="Times New Roman"/>
+          <w:b/>
+          <w:i/>
+          <w:color w:val="000000" w:themeColor="text1"/>
+          <w:szCs w:val="27"/>
+          <w:shd w:val="clear" w:color="auto" w:fill="FFFFFF"/>
+          <w:lang w:eastAsia="en-GB"/>
+        </w:rPr>
+        <w:t>processor</w:t>
+      </w:r>
+      <w:r>
+        <w:rPr>
+          <w:rFonts w:eastAsia="Times New Roman" w:cs="Times New Roman"/>
+          <w:i/>
+          <w:color w:val="000000" w:themeColor="text1"/>
+          <w:szCs w:val="27"/>
+          <w:shd w:val="clear" w:color="auto" w:fill="FFFFFF"/>
+          <w:lang w:eastAsia="en-GB"/>
+        </w:rPr>
+        <w:t xml:space="preserve"> 0</w:t>
+      </w:r>
+    </w:p>
+    <w:p>
+      <w:pPr>
+        <w:spacing w:line="360" w:lineRule="auto"/>
+        <w:jc w:val="both"/>
+        <w:rPr>
+          <w:rFonts w:eastAsia="Times New Roman" w:cs="Times New Roman"/>
+          <w:i/>
+          <w:color w:val="000000" w:themeColor="text1"/>
+          <w:szCs w:val="27"/>
+          <w:shd w:val="clear" w:color="auto" w:fill="FFFFFF"/>
+          <w:lang w:eastAsia="en-GB"/>
+        </w:rPr>
+      </w:pPr>
+      <w:r>
+        <w:rPr>
+          <w:rFonts w:eastAsia="Times New Roman" w:cs="Times New Roman"/>
+          <w:b/>
+          <w:i/>
+          <w:color w:val="000000" w:themeColor="text1"/>
+          <w:szCs w:val="27"/>
+          <w:shd w:val="clear" w:color="auto" w:fill="FFFFFF"/>
+          <w:lang w:eastAsia="en-GB"/>
+        </w:rPr>
+        <w:t xml:space="preserve">starting row </w:t>
+      </w:r>
+      <w:r>
+        <w:rPr>
+          <w:rFonts w:eastAsia="Times New Roman" w:cs="Times New Roman"/>
+          <w:i/>
+          <w:color w:val="000000" w:themeColor="text1"/>
+          <w:szCs w:val="27"/>
+          <w:shd w:val="clear" w:color="auto" w:fill="FFFFFF"/>
+          <w:lang w:eastAsia="en-GB"/>
+        </w:rPr>
+        <w:t>= 0 * 2 = 0</w:t>
+      </w:r>
+    </w:p>
+    <w:p>
+      <w:pPr>
+        <w:spacing w:line="360" w:lineRule="auto"/>
+        <w:jc w:val="both"/>
+        <w:rPr>
+          <w:rFonts w:eastAsia="Times New Roman" w:cs="Times New Roman"/>
+          <w:i/>
+          <w:color w:val="000000" w:themeColor="text1"/>
+          <w:szCs w:val="27"/>
+          <w:shd w:val="clear" w:color="auto" w:fill="FFFFFF"/>
+          <w:lang w:eastAsia="en-GB"/>
+        </w:rPr>
+      </w:pPr>
+      <w:r>
+        <w:rPr>
+          <w:rFonts w:eastAsia="Times New Roman" w:cs="Times New Roman"/>
+          <w:b/>
+          <w:i/>
+          <w:color w:val="000000" w:themeColor="text1"/>
+          <w:szCs w:val="27"/>
+          <w:shd w:val="clear" w:color="auto" w:fill="FFFFFF"/>
+          <w:lang w:eastAsia="en-GB"/>
+        </w:rPr>
+        <w:t>ending row</w:t>
+      </w:r>
+      <w:r>
+        <w:rPr>
+          <w:rFonts w:eastAsia="Times New Roman" w:cs="Times New Roman"/>
+          <w:i/>
+          <w:color w:val="000000" w:themeColor="text1"/>
+          <w:szCs w:val="27"/>
+          <w:shd w:val="clear" w:color="auto" w:fill="FFFFFF"/>
+          <w:lang w:eastAsia="en-GB"/>
+        </w:rPr>
+        <w:t xml:space="preserve"> = ((0 + 1) * 2) - 1 = 2 - 1 = 1</w:t>
+      </w:r>
+    </w:p>
+    <w:p>
+      <w:pPr>
+        <w:spacing w:line="360" w:lineRule="auto"/>
+        <w:jc w:val="both"/>
+        <w:rPr>
+          <w:rFonts w:eastAsia="Times New Roman" w:cs="Times New Roman"/>
+          <w:i/>
+          <w:color w:val="000000" w:themeColor="text1"/>
+          <w:szCs w:val="27"/>
+          <w:shd w:val="clear" w:color="auto" w:fill="FFFFFF"/>
+          <w:lang w:eastAsia="en-GB"/>
+        </w:rPr>
+      </w:pPr>
+    </w:p>
+    <w:p>
+      <w:pPr>
+        <w:spacing w:line="360" w:lineRule="auto"/>
+        <w:jc w:val="both"/>
+        <w:rPr>
+          <w:rFonts w:eastAsia="Times New Roman" w:cs="Times New Roman"/>
+          <w:i/>
+          <w:color w:val="000000" w:themeColor="text1"/>
+          <w:szCs w:val="27"/>
+          <w:shd w:val="clear" w:color="auto" w:fill="FFFFFF"/>
+          <w:lang w:eastAsia="en-GB"/>
+        </w:rPr>
+      </w:pPr>
+      <w:r>
+        <w:rPr>
+          <w:rFonts w:eastAsia="Times New Roman" w:cs="Times New Roman"/>
+          <w:i/>
+          <w:color w:val="000000" w:themeColor="text1"/>
+          <w:szCs w:val="27"/>
+          <w:shd w:val="clear" w:color="auto" w:fill="FFFFFF"/>
+          <w:lang w:eastAsia="en-GB"/>
+        </w:rPr>
+        <w:t>e.g.</w:t>
+      </w:r>
+      <w:r>
+        <w:rPr>
+          <w:rFonts w:eastAsia="Times New Roman" w:cs="Times New Roman"/>
+          <w:b/>
+          <w:i/>
+          <w:color w:val="000000" w:themeColor="text1"/>
+          <w:szCs w:val="27"/>
+          <w:shd w:val="clear" w:color="auto" w:fill="FFFFFF"/>
+          <w:lang w:eastAsia="en-GB"/>
+        </w:rPr>
+        <w:t xml:space="preserve"> processor</w:t>
+      </w:r>
+      <w:r>
+        <w:rPr>
+          <w:rFonts w:eastAsia="Times New Roman" w:cs="Times New Roman"/>
+          <w:i/>
+          <w:color w:val="000000" w:themeColor="text1"/>
+          <w:szCs w:val="27"/>
+          <w:shd w:val="clear" w:color="auto" w:fill="FFFFFF"/>
+          <w:lang w:eastAsia="en-GB"/>
+        </w:rPr>
+        <w:t xml:space="preserve"> 1</w:t>
+      </w:r>
+    </w:p>
+    <w:p>
+      <w:pPr>
+        <w:spacing w:line="360" w:lineRule="auto"/>
+        <w:jc w:val="both"/>
+        <w:rPr>
+          <w:rFonts w:eastAsia="Times New Roman" w:cs="Times New Roman"/>
+          <w:i/>
+          <w:color w:val="000000" w:themeColor="text1"/>
+          <w:szCs w:val="27"/>
+          <w:shd w:val="clear" w:color="auto" w:fill="FFFFFF"/>
+          <w:lang w:eastAsia="en-GB"/>
+        </w:rPr>
+      </w:pPr>
+      <w:r>
+        <w:rPr>
+          <w:rFonts w:eastAsia="Times New Roman" w:cs="Times New Roman"/>
+          <w:b/>
+          <w:i/>
+          <w:color w:val="000000" w:themeColor="text1"/>
+          <w:szCs w:val="27"/>
+          <w:shd w:val="clear" w:color="auto" w:fill="FFFFFF"/>
+          <w:lang w:eastAsia="en-GB"/>
+        </w:rPr>
+        <w:t>starting row</w:t>
+      </w:r>
+      <w:r>
+        <w:rPr>
+          <w:rFonts w:eastAsia="Times New Roman" w:cs="Times New Roman"/>
+          <w:i/>
+          <w:color w:val="000000" w:themeColor="text1"/>
+          <w:szCs w:val="27"/>
+          <w:shd w:val="clear" w:color="auto" w:fill="FFFFFF"/>
+          <w:lang w:eastAsia="en-GB"/>
+        </w:rPr>
+        <w:t xml:space="preserve"> = 1 * 2 = 2</w:t>
+      </w:r>
+    </w:p>
+    <w:p>
+      <w:pPr>
+        <w:spacing w:line="360" w:lineRule="auto"/>
+        <w:jc w:val="both"/>
+        <w:rPr>
+          <w:rFonts w:eastAsia="Times New Roman" w:cs="Times New Roman"/>
+          <w:i/>
+          <w:color w:val="000000" w:themeColor="text1"/>
+          <w:szCs w:val="27"/>
+          <w:shd w:val="clear" w:color="auto" w:fill="FFFFFF"/>
+          <w:lang w:eastAsia="en-GB"/>
+        </w:rPr>
+      </w:pPr>
+      <w:r>
+        <w:rPr>
+          <w:rFonts w:eastAsia="Times New Roman" w:cs="Times New Roman"/>
+          <w:b/>
+          <w:i/>
+          <w:color w:val="000000" w:themeColor="text1"/>
+          <w:szCs w:val="27"/>
+          <w:shd w:val="clear" w:color="auto" w:fill="FFFFFF"/>
+          <w:lang w:eastAsia="en-GB"/>
+        </w:rPr>
+        <w:t>ending row</w:t>
+      </w:r>
+      <w:r>
+        <w:rPr>
+          <w:rFonts w:eastAsia="Times New Roman" w:cs="Times New Roman"/>
+          <w:i/>
+          <w:color w:val="000000" w:themeColor="text1"/>
+          <w:szCs w:val="27"/>
+          <w:shd w:val="clear" w:color="auto" w:fill="FFFFFF"/>
+          <w:lang w:eastAsia="en-GB"/>
+        </w:rPr>
+        <w:t xml:space="preserve"> = ((1 + 1) * 2) – 1 = 4 -1 = 3</w:t>
+      </w:r>
+    </w:p>
+    <w:p>
+      <w:pPr>
+        <w:spacing w:line="360" w:lineRule="auto"/>
+        <w:jc w:val="both"/>
+        <w:rPr>
+          <w:rFonts w:eastAsia="Times New Roman" w:cs="Times New Roman"/>
+          <w:i/>
+          <w:color w:val="000000" w:themeColor="text1"/>
+          <w:szCs w:val="27"/>
+          <w:shd w:val="clear" w:color="auto" w:fill="FFFFFF"/>
+          <w:lang w:eastAsia="en-GB"/>
+        </w:rPr>
+      </w:pPr>
+    </w:p>
+    <w:tbl>
+      <w:tblPr>
+        <w:tblStyle w:val="GridTable4-Accent1"/>
+        <w:tblW w:w="0" w:type="auto"/>
+        <w:tblLook w:val="04A0" w:firstRow="1" w:lastRow="0" w:firstColumn="1" w:lastColumn="0" w:noHBand="0" w:noVBand="1"/>
+      </w:tblPr>
+      <w:tblGrid>
+        <w:gridCol w:w="2065"/>
+        <w:gridCol w:w="2160"/>
+        <w:gridCol w:w="1890"/>
+      </w:tblGrid>
+      <w:tr>
+        <w:trPr>
+          <w:cnfStyle w:val="100000000000" w:firstRow="1" w:lastRow="0" w:firstColumn="0" w:lastColumn="0" w:oddVBand="0" w:evenVBand="0" w:oddHBand="0" w:evenHBand="0" w:firstRowFirstColumn="0" w:firstRowLastColumn="0" w:lastRowFirstColumn="0" w:lastRowLastColumn="0"/>
+        </w:trPr>
+        <w:tc>
+          <w:tcPr>
+            <w:cnfStyle w:val="001000000000" w:firstRow="0" w:lastRow="0" w:firstColumn="1" w:lastColumn="0" w:oddVBand="0" w:evenVBand="0" w:oddHBand="0" w:evenHBand="0" w:firstRowFirstColumn="0" w:firstRowLastColumn="0" w:lastRowFirstColumn="0" w:lastRowLastColumn="0"/>
+            <w:tcW w:w="2065" w:type="dxa"/>
+          </w:tcPr>
+          <w:p>
+            <w:pPr>
+              <w:spacing w:line="360" w:lineRule="auto"/>
+              <w:jc w:val="both"/>
+              <w:rPr>
+                <w:rFonts w:eastAsia="Times New Roman" w:cs="Times New Roman"/>
+                <w:szCs w:val="27"/>
+                <w:shd w:val="clear" w:color="auto" w:fill="FFFFFF"/>
+                <w:lang w:eastAsia="en-GB"/>
+              </w:rPr>
+            </w:pPr>
+            <w:r>
+              <w:rPr>
+                <w:rFonts w:eastAsia="Times New Roman" w:cs="Times New Roman"/>
+                <w:szCs w:val="27"/>
+                <w:lang w:eastAsia="en-GB"/>
+              </w:rPr>
+              <w:t>Processor rank</w:t>
+            </w:r>
+          </w:p>
+        </w:tc>
+        <w:tc>
+          <w:tcPr>
+            <w:tcW w:w="2160" w:type="dxa"/>
+          </w:tcPr>
+          <w:p>
+            <w:pPr>
+              <w:spacing w:line="360" w:lineRule="auto"/>
+              <w:jc w:val="both"/>
+              <w:cnfStyle w:val="100000000000" w:firstRow="1" w:lastRow="0" w:firstColumn="0" w:lastColumn="0" w:oddVBand="0" w:evenVBand="0" w:oddHBand="0" w:evenHBand="0" w:firstRowFirstColumn="0" w:firstRowLastColumn="0" w:lastRowFirstColumn="0" w:lastRowLastColumn="0"/>
+              <w:rPr>
+                <w:rFonts w:eastAsia="Times New Roman" w:cs="Times New Roman"/>
+                <w:szCs w:val="27"/>
+                <w:shd w:val="clear" w:color="auto" w:fill="FFFFFF"/>
+                <w:lang w:eastAsia="en-GB"/>
+              </w:rPr>
+            </w:pPr>
+            <w:r>
+              <w:rPr>
+                <w:rFonts w:eastAsia="Times New Roman" w:cs="Times New Roman"/>
+                <w:szCs w:val="27"/>
+                <w:lang w:eastAsia="en-GB"/>
+              </w:rPr>
+              <w:t>Starting row</w:t>
+            </w:r>
+          </w:p>
+        </w:tc>
+        <w:tc>
+          <w:tcPr>
+            <w:tcW w:w="1890" w:type="dxa"/>
+          </w:tcPr>
+          <w:p>
+            <w:pPr>
+              <w:spacing w:line="360" w:lineRule="auto"/>
+              <w:jc w:val="both"/>
+              <w:cnfStyle w:val="100000000000" w:firstRow="1" w:lastRow="0" w:firstColumn="0" w:lastColumn="0" w:oddVBand="0" w:evenVBand="0" w:oddHBand="0" w:evenHBand="0" w:firstRowFirstColumn="0" w:firstRowLastColumn="0" w:lastRowFirstColumn="0" w:lastRowLastColumn="0"/>
+              <w:rPr>
+                <w:rFonts w:eastAsia="Times New Roman" w:cs="Times New Roman"/>
+                <w:szCs w:val="27"/>
+                <w:shd w:val="clear" w:color="auto" w:fill="FFFFFF"/>
+                <w:lang w:eastAsia="en-GB"/>
+              </w:rPr>
+            </w:pPr>
+            <w:r>
+              <w:rPr>
+                <w:rFonts w:eastAsia="Times New Roman" w:cs="Times New Roman"/>
+                <w:szCs w:val="27"/>
+                <w:lang w:eastAsia="en-GB"/>
+              </w:rPr>
+              <w:t>Ending row</w:t>
+            </w:r>
+          </w:p>
+        </w:tc>
+      </w:tr>
+      <w:tr>
+        <w:trPr>
+          <w:cnfStyle w:val="000000100000" w:firstRow="0" w:lastRow="0" w:firstColumn="0" w:lastColumn="0" w:oddVBand="0" w:evenVBand="0" w:oddHBand="1" w:evenHBand="0" w:firstRowFirstColumn="0" w:firstRowLastColumn="0" w:lastRowFirstColumn="0" w:lastRowLastColumn="0"/>
+        </w:trPr>
+        <w:tc>
+          <w:tcPr>
+            <w:cnfStyle w:val="001000000000" w:firstRow="0" w:lastRow="0" w:firstColumn="1" w:lastColumn="0" w:oddVBand="0" w:evenVBand="0" w:oddHBand="0" w:evenHBand="0" w:firstRowFirstColumn="0" w:firstRowLastColumn="0" w:lastRowFirstColumn="0" w:lastRowLastColumn="0"/>
+            <w:tcW w:w="2065" w:type="dxa"/>
+          </w:tcPr>
+          <w:p>
+            <w:pPr>
+              <w:spacing w:line="360" w:lineRule="auto"/>
+              <w:jc w:val="both"/>
+              <w:rPr>
+                <w:rFonts w:eastAsia="Times New Roman" w:cs="Times New Roman"/>
+                <w:b w:val="0"/>
+                <w:color w:val="000000" w:themeColor="text1"/>
+                <w:szCs w:val="27"/>
+                <w:shd w:val="clear" w:color="auto" w:fill="FFFFFF"/>
+                <w:lang w:eastAsia="en-GB"/>
+              </w:rPr>
+            </w:pPr>
+            <w:r>
+              <w:rPr>
+                <w:rFonts w:eastAsia="Times New Roman" w:cs="Times New Roman"/>
+                <w:b w:val="0"/>
+                <w:color w:val="000000" w:themeColor="text1"/>
+                <w:szCs w:val="27"/>
+                <w:lang w:eastAsia="en-GB"/>
+              </w:rPr>
+              <w:t>0</w:t>
+            </w:r>
+            <w:r>
+              <w:rPr>
+                <w:rFonts w:eastAsia="Times New Roman" w:cs="Times New Roman"/>
+                <w:b w:val="0"/>
+                <w:color w:val="000000" w:themeColor="text1"/>
+                <w:szCs w:val="27"/>
+                <w:lang w:eastAsia="en-GB"/>
+              </w:rPr>
+              <w:t xml:space="preserve"> </w:t>
+            </w:r>
+          </w:p>
+        </w:tc>
+        <w:tc>
+          <w:tcPr>
+            <w:tcW w:w="2160" w:type="dxa"/>
+          </w:tcPr>
+          <w:p>
+            <w:pPr>
+              <w:spacing w:line="360" w:lineRule="auto"/>
+              <w:jc w:val="both"/>
+              <w:cnfStyle w:val="000000100000" w:firstRow="0" w:lastRow="0" w:firstColumn="0" w:lastColumn="0" w:oddVBand="0" w:evenVBand="0" w:oddHBand="1" w:evenHBand="0" w:firstRowFirstColumn="0" w:firstRowLastColumn="0" w:lastRowFirstColumn="0" w:lastRowLastColumn="0"/>
+              <w:rPr>
+                <w:rFonts w:eastAsia="Times New Roman" w:cs="Times New Roman"/>
+                <w:color w:val="000000" w:themeColor="text1"/>
+                <w:szCs w:val="27"/>
+                <w:shd w:val="clear" w:color="auto" w:fill="FFFFFF"/>
+                <w:lang w:eastAsia="en-GB"/>
+              </w:rPr>
+            </w:pPr>
+            <w:r>
+              <w:rPr>
+                <w:rFonts w:eastAsia="Times New Roman" w:cs="Times New Roman"/>
+                <w:color w:val="000000" w:themeColor="text1"/>
+                <w:szCs w:val="27"/>
+                <w:lang w:eastAsia="en-GB"/>
+              </w:rPr>
+              <w:t>0</w:t>
+            </w:r>
+          </w:p>
+        </w:tc>
+        <w:tc>
+          <w:tcPr>
+            <w:tcW w:w="1890" w:type="dxa"/>
+          </w:tcPr>
+          <w:p>
+            <w:pPr>
+              <w:spacing w:line="360" w:lineRule="auto"/>
+              <w:jc w:val="both"/>
+              <w:cnfStyle w:val="000000100000" w:firstRow="0" w:lastRow="0" w:firstColumn="0" w:lastColumn="0" w:oddVBand="0" w:evenVBand="0" w:oddHBand="1" w:evenHBand="0" w:firstRowFirstColumn="0" w:firstRowLastColumn="0" w:lastRowFirstColumn="0" w:lastRowLastColumn="0"/>
+              <w:rPr>
+                <w:rFonts w:eastAsia="Times New Roman" w:cs="Times New Roman"/>
+                <w:color w:val="000000" w:themeColor="text1"/>
+                <w:szCs w:val="27"/>
+                <w:shd w:val="clear" w:color="auto" w:fill="FFFFFF"/>
+                <w:lang w:eastAsia="en-GB"/>
+              </w:rPr>
+            </w:pPr>
+            <w:r>
+              <w:rPr>
+                <w:rFonts w:eastAsia="Times New Roman" w:cs="Times New Roman"/>
+                <w:color w:val="000000" w:themeColor="text1"/>
+                <w:szCs w:val="27"/>
+                <w:lang w:eastAsia="en-GB"/>
+              </w:rPr>
+              <w:t>1</w:t>
+            </w:r>
+            <w:r>
+              <w:rPr>
+                <w:rFonts w:eastAsia="Times New Roman" w:cs="Times New Roman"/>
+                <w:color w:val="000000" w:themeColor="text1"/>
+                <w:szCs w:val="27"/>
+                <w:lang w:eastAsia="en-GB"/>
+              </w:rPr>
+              <w:t xml:space="preserve"> </w:t>
+            </w:r>
+          </w:p>
+        </w:tc>
+      </w:tr>
+      <w:tr>
+        <w:tc>
+          <w:tcPr>
+            <w:cnfStyle w:val="001000000000" w:firstRow="0" w:lastRow="0" w:firstColumn="1" w:lastColumn="0" w:oddVBand="0" w:evenVBand="0" w:oddHBand="0" w:evenHBand="0" w:firstRowFirstColumn="0" w:firstRowLastColumn="0" w:lastRowFirstColumn="0" w:lastRowLastColumn="0"/>
+            <w:tcW w:w="2065" w:type="dxa"/>
+          </w:tcPr>
+          <w:p>
+            <w:pPr>
+              <w:spacing w:line="360" w:lineRule="auto"/>
+              <w:jc w:val="both"/>
+              <w:rPr>
+                <w:rFonts w:eastAsia="Times New Roman" w:cs="Times New Roman"/>
+                <w:b w:val="0"/>
+                <w:color w:val="000000" w:themeColor="text1"/>
+                <w:szCs w:val="27"/>
+                <w:shd w:val="clear" w:color="auto" w:fill="FFFFFF"/>
+                <w:lang w:eastAsia="en-GB"/>
+              </w:rPr>
+            </w:pPr>
+            <w:r>
+              <w:rPr>
+                <w:rFonts w:eastAsia="Times New Roman" w:cs="Times New Roman"/>
+                <w:b w:val="0"/>
+                <w:color w:val="000000" w:themeColor="text1"/>
+                <w:szCs w:val="27"/>
+                <w:shd w:val="clear" w:color="auto" w:fill="FFFFFF"/>
+                <w:lang w:eastAsia="en-GB"/>
+              </w:rPr>
+              <w:t>1</w:t>
+            </w:r>
+          </w:p>
+        </w:tc>
+        <w:tc>
+          <w:tcPr>
+            <w:tcW w:w="2160" w:type="dxa"/>
+          </w:tcPr>
+          <w:p>
+            <w:pPr>
+              <w:spacing w:line="360" w:lineRule="auto"/>
+              <w:jc w:val="both"/>
+              <w:cnfStyle w:val="000000000000" w:firstRow="0" w:lastRow="0" w:firstColumn="0" w:lastColumn="0" w:oddVBand="0" w:evenVBand="0" w:oddHBand="0" w:evenHBand="0" w:firstRowFirstColumn="0" w:firstRowLastColumn="0" w:lastRowFirstColumn="0" w:lastRowLastColumn="0"/>
+              <w:rPr>
+                <w:rFonts w:eastAsia="Times New Roman" w:cs="Times New Roman"/>
+                <w:color w:val="000000" w:themeColor="text1"/>
+                <w:szCs w:val="27"/>
+                <w:shd w:val="clear" w:color="auto" w:fill="FFFFFF"/>
+                <w:lang w:eastAsia="en-GB"/>
+              </w:rPr>
+            </w:pPr>
+            <w:r>
+              <w:rPr>
+                <w:rFonts w:eastAsia="Times New Roman" w:cs="Times New Roman"/>
+                <w:color w:val="000000" w:themeColor="text1"/>
+                <w:szCs w:val="27"/>
+                <w:shd w:val="clear" w:color="auto" w:fill="FFFFFF"/>
+                <w:lang w:eastAsia="en-GB"/>
+              </w:rPr>
+              <w:t>2</w:t>
+            </w:r>
+          </w:p>
+        </w:tc>
+        <w:tc>
+          <w:tcPr>
+            <w:tcW w:w="1890" w:type="dxa"/>
+          </w:tcPr>
+          <w:p>
+            <w:pPr>
+              <w:spacing w:line="360" w:lineRule="auto"/>
+              <w:jc w:val="both"/>
+              <w:cnfStyle w:val="000000000000" w:firstRow="0" w:lastRow="0" w:firstColumn="0" w:lastColumn="0" w:oddVBand="0" w:evenVBand="0" w:oddHBand="0" w:evenHBand="0" w:firstRowFirstColumn="0" w:firstRowLastColumn="0" w:lastRowFirstColumn="0" w:lastRowLastColumn="0"/>
+              <w:rPr>
+                <w:rFonts w:eastAsia="Times New Roman" w:cs="Times New Roman"/>
+                <w:color w:val="000000" w:themeColor="text1"/>
+                <w:szCs w:val="27"/>
+                <w:shd w:val="clear" w:color="auto" w:fill="FFFFFF"/>
+                <w:lang w:eastAsia="en-GB"/>
+              </w:rPr>
+            </w:pPr>
+            <w:r>
+              <w:rPr>
+                <w:rFonts w:eastAsia="Times New Roman" w:cs="Times New Roman"/>
+                <w:color w:val="000000" w:themeColor="text1"/>
+                <w:szCs w:val="27"/>
+                <w:shd w:val="clear" w:color="auto" w:fill="FFFFFF"/>
+                <w:lang w:eastAsia="en-GB"/>
+              </w:rPr>
+              <w:t>3</w:t>
+            </w:r>
+          </w:p>
+        </w:tc>
+      </w:tr>
+      <w:tr>
+        <w:trPr>
+          <w:cnfStyle w:val="000000100000" w:firstRow="0" w:lastRow="0" w:firstColumn="0" w:lastColumn="0" w:oddVBand="0" w:evenVBand="0" w:oddHBand="1" w:evenHBand="0" w:firstRowFirstColumn="0" w:firstRowLastColumn="0" w:lastRowFirstColumn="0" w:lastRowLastColumn="0"/>
+        </w:trPr>
+        <w:tc>
+          <w:tcPr>
+            <w:cnfStyle w:val="001000000000" w:firstRow="0" w:lastRow="0" w:firstColumn="1" w:lastColumn="0" w:oddVBand="0" w:evenVBand="0" w:oddHBand="0" w:evenHBand="0" w:firstRowFirstColumn="0" w:firstRowLastColumn="0" w:lastRowFirstColumn="0" w:lastRowLastColumn="0"/>
+            <w:tcW w:w="2065" w:type="dxa"/>
+          </w:tcPr>
+          <w:p>
+            <w:pPr>
+              <w:spacing w:line="360" w:lineRule="auto"/>
+              <w:jc w:val="both"/>
+              <w:rPr>
+                <w:rFonts w:eastAsia="Times New Roman" w:cs="Times New Roman"/>
+                <w:b w:val="0"/>
+                <w:color w:val="000000" w:themeColor="text1"/>
+                <w:szCs w:val="27"/>
+                <w:shd w:val="clear" w:color="auto" w:fill="FFFFFF"/>
+                <w:lang w:eastAsia="en-GB"/>
+              </w:rPr>
+            </w:pPr>
+            <w:r>
+              <w:rPr>
+                <w:rFonts w:eastAsia="Times New Roman" w:cs="Times New Roman"/>
+                <w:b w:val="0"/>
+                <w:color w:val="000000" w:themeColor="text1"/>
+                <w:szCs w:val="27"/>
+                <w:lang w:eastAsia="en-GB"/>
+              </w:rPr>
+              <w:t>2</w:t>
+            </w:r>
+            <w:r>
+              <w:rPr>
+                <w:rFonts w:eastAsia="Times New Roman" w:cs="Times New Roman"/>
+                <w:b w:val="0"/>
+                <w:color w:val="000000" w:themeColor="text1"/>
+                <w:szCs w:val="27"/>
+                <w:shd w:val="clear" w:color="auto" w:fill="FFFFFF"/>
+                <w:lang w:eastAsia="en-GB"/>
+              </w:rPr>
+              <w:t xml:space="preserve"> </w:t>
+            </w:r>
+          </w:p>
+        </w:tc>
+        <w:tc>
+          <w:tcPr>
+            <w:tcW w:w="2160" w:type="dxa"/>
+          </w:tcPr>
+          <w:p>
+            <w:pPr>
+              <w:spacing w:line="360" w:lineRule="auto"/>
+              <w:jc w:val="both"/>
+              <w:cnfStyle w:val="000000100000" w:firstRow="0" w:lastRow="0" w:firstColumn="0" w:lastColumn="0" w:oddVBand="0" w:evenVBand="0" w:oddHBand="1" w:evenHBand="0" w:firstRowFirstColumn="0" w:firstRowLastColumn="0" w:lastRowFirstColumn="0" w:lastRowLastColumn="0"/>
+              <w:rPr>
+                <w:rFonts w:eastAsia="Times New Roman" w:cs="Times New Roman"/>
+                <w:color w:val="000000" w:themeColor="text1"/>
+                <w:szCs w:val="27"/>
+                <w:shd w:val="clear" w:color="auto" w:fill="FFFFFF"/>
+                <w:lang w:eastAsia="en-GB"/>
+              </w:rPr>
+            </w:pPr>
+            <w:r>
+              <w:rPr>
+                <w:rFonts w:eastAsia="Times New Roman" w:cs="Times New Roman"/>
+                <w:color w:val="000000" w:themeColor="text1"/>
+                <w:szCs w:val="27"/>
+                <w:lang w:eastAsia="en-GB"/>
+              </w:rPr>
+              <w:t>4</w:t>
+            </w:r>
+            <w:r>
+              <w:rPr>
+                <w:rFonts w:eastAsia="Times New Roman" w:cs="Times New Roman"/>
+                <w:color w:val="000000" w:themeColor="text1"/>
+                <w:szCs w:val="27"/>
+                <w:shd w:val="clear" w:color="auto" w:fill="FFFFFF"/>
+                <w:lang w:eastAsia="en-GB"/>
+              </w:rPr>
+              <w:t xml:space="preserve"> </w:t>
+            </w:r>
+          </w:p>
+        </w:tc>
+        <w:tc>
+          <w:tcPr>
+            <w:tcW w:w="1890" w:type="dxa"/>
+          </w:tcPr>
+          <w:p>
+            <w:pPr>
+              <w:spacing w:line="360" w:lineRule="auto"/>
+              <w:jc w:val="both"/>
+              <w:cnfStyle w:val="000000100000" w:firstRow="0" w:lastRow="0" w:firstColumn="0" w:lastColumn="0" w:oddVBand="0" w:evenVBand="0" w:oddHBand="1" w:evenHBand="0" w:firstRowFirstColumn="0" w:firstRowLastColumn="0" w:lastRowFirstColumn="0" w:lastRowLastColumn="0"/>
+              <w:rPr>
+                <w:rFonts w:eastAsia="Times New Roman" w:cs="Times New Roman"/>
+                <w:color w:val="000000" w:themeColor="text1"/>
+                <w:szCs w:val="27"/>
+                <w:shd w:val="clear" w:color="auto" w:fill="FFFFFF"/>
+                <w:lang w:eastAsia="en-GB"/>
+              </w:rPr>
+            </w:pPr>
+            <w:r>
+              <w:rPr>
+                <w:rFonts w:eastAsia="Times New Roman" w:cs="Times New Roman"/>
+                <w:color w:val="000000" w:themeColor="text1"/>
+                <w:szCs w:val="27"/>
+                <w:lang w:eastAsia="en-GB"/>
+              </w:rPr>
+              <w:t>5</w:t>
+            </w:r>
+            <w:r>
+              <w:rPr>
+                <w:rFonts w:eastAsia="Times New Roman" w:cs="Times New Roman"/>
+                <w:color w:val="000000" w:themeColor="text1"/>
+                <w:szCs w:val="27"/>
+                <w:shd w:val="clear" w:color="auto" w:fill="FFFFFF"/>
+                <w:lang w:eastAsia="en-GB"/>
+              </w:rPr>
+              <w:t xml:space="preserve"> </w:t>
+            </w:r>
+          </w:p>
+        </w:tc>
+      </w:tr>
+      <w:tr>
+        <w:tc>
+          <w:tcPr>
+            <w:cnfStyle w:val="001000000000" w:firstRow="0" w:lastRow="0" w:firstColumn="1" w:lastColumn="0" w:oddVBand="0" w:evenVBand="0" w:oddHBand="0" w:evenHBand="0" w:firstRowFirstColumn="0" w:firstRowLastColumn="0" w:lastRowFirstColumn="0" w:lastRowLastColumn="0"/>
+            <w:tcW w:w="2065" w:type="dxa"/>
+          </w:tcPr>
+          <w:p>
+            <w:pPr>
+              <w:spacing w:line="360" w:lineRule="auto"/>
+              <w:jc w:val="both"/>
+              <w:rPr>
+                <w:rFonts w:eastAsia="Times New Roman" w:cs="Times New Roman"/>
+                <w:b w:val="0"/>
+                <w:color w:val="000000" w:themeColor="text1"/>
+                <w:szCs w:val="27"/>
+                <w:shd w:val="clear" w:color="auto" w:fill="FFFFFF"/>
+                <w:lang w:eastAsia="en-GB"/>
+              </w:rPr>
+            </w:pPr>
+            <w:r>
+              <w:rPr>
+                <w:rFonts w:eastAsia="Times New Roman" w:cs="Times New Roman"/>
+                <w:b w:val="0"/>
+                <w:color w:val="000000" w:themeColor="text1"/>
+                <w:szCs w:val="27"/>
+                <w:shd w:val="clear" w:color="auto" w:fill="FFFFFF"/>
+                <w:lang w:eastAsia="en-GB"/>
+              </w:rPr>
+              <w:t>3</w:t>
+            </w:r>
+          </w:p>
+        </w:tc>
+        <w:tc>
+          <w:tcPr>
+            <w:tcW w:w="2160" w:type="dxa"/>
+          </w:tcPr>
+          <w:p>
+            <w:pPr>
+              <w:spacing w:line="360" w:lineRule="auto"/>
+              <w:jc w:val="both"/>
+              <w:cnfStyle w:val="000000000000" w:firstRow="0" w:lastRow="0" w:firstColumn="0" w:lastColumn="0" w:oddVBand="0" w:evenVBand="0" w:oddHBand="0" w:evenHBand="0" w:firstRowFirstColumn="0" w:firstRowLastColumn="0" w:lastRowFirstColumn="0" w:lastRowLastColumn="0"/>
+              <w:rPr>
+                <w:rFonts w:eastAsia="Times New Roman" w:cs="Times New Roman"/>
+                <w:color w:val="000000" w:themeColor="text1"/>
+                <w:szCs w:val="27"/>
+                <w:shd w:val="clear" w:color="auto" w:fill="FFFFFF"/>
+                <w:lang w:eastAsia="en-GB"/>
+              </w:rPr>
+            </w:pPr>
+            <w:r>
+              <w:rPr>
+                <w:rFonts w:eastAsia="Times New Roman" w:cs="Times New Roman"/>
+                <w:color w:val="000000" w:themeColor="text1"/>
+                <w:szCs w:val="27"/>
+                <w:shd w:val="clear" w:color="auto" w:fill="FFFFFF"/>
+                <w:lang w:eastAsia="en-GB"/>
+              </w:rPr>
+              <w:t>6</w:t>
+            </w:r>
+          </w:p>
+        </w:tc>
+        <w:tc>
+          <w:tcPr>
+            <w:tcW w:w="1890" w:type="dxa"/>
+          </w:tcPr>
+          <w:p>
+            <w:pPr>
+              <w:spacing w:line="360" w:lineRule="auto"/>
+              <w:jc w:val="both"/>
+              <w:cnfStyle w:val="000000000000" w:firstRow="0" w:lastRow="0" w:firstColumn="0" w:lastColumn="0" w:oddVBand="0" w:evenVBand="0" w:oddHBand="0" w:evenHBand="0" w:firstRowFirstColumn="0" w:firstRowLastColumn="0" w:lastRowFirstColumn="0" w:lastRowLastColumn="0"/>
+              <w:rPr>
+                <w:rFonts w:eastAsia="Times New Roman" w:cs="Times New Roman"/>
+                <w:color w:val="000000" w:themeColor="text1"/>
+                <w:szCs w:val="27"/>
+                <w:shd w:val="clear" w:color="auto" w:fill="FFFFFF"/>
+                <w:lang w:eastAsia="en-GB"/>
+              </w:rPr>
+            </w:pPr>
+            <w:r>
+              <w:rPr>
+                <w:rFonts w:eastAsia="Times New Roman" w:cs="Times New Roman"/>
+                <w:color w:val="000000" w:themeColor="text1"/>
+                <w:szCs w:val="27"/>
+                <w:shd w:val="clear" w:color="auto" w:fill="FFFFFF"/>
+                <w:lang w:eastAsia="en-GB"/>
+              </w:rPr>
+              <w:t>7</w:t>
+            </w:r>
+          </w:p>
+        </w:tc>
+      </w:tr>
+      <w:tr>
+        <w:trPr>
+          <w:cnfStyle w:val="000000100000" w:firstRow="0" w:lastRow="0" w:firstColumn="0" w:lastColumn="0" w:oddVBand="0" w:evenVBand="0" w:oddHBand="1" w:evenHBand="0" w:firstRowFirstColumn="0" w:firstRowLastColumn="0" w:lastRowFirstColumn="0" w:lastRowLastColumn="0"/>
+        </w:trPr>
+        <w:tc>
+          <w:tcPr>
+            <w:cnfStyle w:val="001000000000" w:firstRow="0" w:lastRow="0" w:firstColumn="1" w:lastColumn="0" w:oddVBand="0" w:evenVBand="0" w:oddHBand="0" w:evenHBand="0" w:firstRowFirstColumn="0" w:firstRowLastColumn="0" w:lastRowFirstColumn="0" w:lastRowLastColumn="0"/>
+            <w:tcW w:w="2065" w:type="dxa"/>
+          </w:tcPr>
+          <w:p>
+            <w:pPr>
+              <w:spacing w:line="360" w:lineRule="auto"/>
+              <w:jc w:val="both"/>
+              <w:rPr>
+                <w:rFonts w:eastAsia="Times New Roman" w:cs="Times New Roman"/>
+                <w:b w:val="0"/>
+                <w:color w:val="000000" w:themeColor="text1"/>
+                <w:szCs w:val="27"/>
+                <w:shd w:val="clear" w:color="auto" w:fill="FFFFFF"/>
+                <w:lang w:eastAsia="en-GB"/>
+              </w:rPr>
+            </w:pPr>
+            <w:r>
+              <w:rPr>
+                <w:rFonts w:eastAsia="Times New Roman" w:cs="Times New Roman"/>
+                <w:b w:val="0"/>
+                <w:color w:val="000000" w:themeColor="text1"/>
+                <w:szCs w:val="27"/>
+                <w:lang w:eastAsia="en-GB"/>
+              </w:rPr>
+              <w:t>4</w:t>
+            </w:r>
+            <w:r>
+              <w:rPr>
+                <w:rFonts w:eastAsia="Times New Roman" w:cs="Times New Roman"/>
+                <w:b w:val="0"/>
+                <w:color w:val="000000" w:themeColor="text1"/>
+                <w:szCs w:val="27"/>
+                <w:shd w:val="clear" w:color="auto" w:fill="FFFFFF"/>
+                <w:lang w:eastAsia="en-GB"/>
+              </w:rPr>
+              <w:t xml:space="preserve"> </w:t>
+            </w:r>
+          </w:p>
+        </w:tc>
+        <w:tc>
+          <w:tcPr>
+            <w:tcW w:w="2160" w:type="dxa"/>
+          </w:tcPr>
+          <w:p>
+            <w:pPr>
+              <w:spacing w:line="360" w:lineRule="auto"/>
+              <w:jc w:val="both"/>
+              <w:cnfStyle w:val="000000100000" w:firstRow="0" w:lastRow="0" w:firstColumn="0" w:lastColumn="0" w:oddVBand="0" w:evenVBand="0" w:oddHBand="1" w:evenHBand="0" w:firstRowFirstColumn="0" w:firstRowLastColumn="0" w:lastRowFirstColumn="0" w:lastRowLastColumn="0"/>
+              <w:rPr>
+                <w:rFonts w:eastAsia="Times New Roman" w:cs="Times New Roman"/>
+                <w:color w:val="000000" w:themeColor="text1"/>
+                <w:szCs w:val="27"/>
+                <w:shd w:val="clear" w:color="auto" w:fill="FFFFFF"/>
+                <w:lang w:eastAsia="en-GB"/>
+              </w:rPr>
+            </w:pPr>
+            <w:r>
+              <w:rPr>
+                <w:rFonts w:eastAsia="Times New Roman" w:cs="Times New Roman"/>
+                <w:color w:val="000000" w:themeColor="text1"/>
+                <w:szCs w:val="27"/>
+                <w:lang w:eastAsia="en-GB"/>
+              </w:rPr>
+              <w:t>8</w:t>
+            </w:r>
+            <w:r>
+              <w:rPr>
+                <w:rFonts w:eastAsia="Times New Roman" w:cs="Times New Roman"/>
+                <w:color w:val="000000" w:themeColor="text1"/>
+                <w:szCs w:val="27"/>
+                <w:lang w:eastAsia="en-GB"/>
+              </w:rPr>
+              <w:t xml:space="preserve"> </w:t>
+            </w:r>
+          </w:p>
+        </w:tc>
+        <w:tc>
+          <w:tcPr>
+            <w:tcW w:w="1890" w:type="dxa"/>
+          </w:tcPr>
+          <w:p>
+            <w:pPr>
+              <w:spacing w:line="360" w:lineRule="auto"/>
+              <w:jc w:val="both"/>
+              <w:cnfStyle w:val="000000100000" w:firstRow="0" w:lastRow="0" w:firstColumn="0" w:lastColumn="0" w:oddVBand="0" w:evenVBand="0" w:oddHBand="1" w:evenHBand="0" w:firstRowFirstColumn="0" w:firstRowLastColumn="0" w:lastRowFirstColumn="0" w:lastRowLastColumn="0"/>
+              <w:rPr>
+                <w:rFonts w:eastAsia="Times New Roman" w:cs="Times New Roman"/>
+                <w:color w:val="000000" w:themeColor="text1"/>
+                <w:szCs w:val="27"/>
+                <w:shd w:val="clear" w:color="auto" w:fill="FFFFFF"/>
+                <w:lang w:eastAsia="en-GB"/>
+              </w:rPr>
+            </w:pPr>
+            <w:r>
+              <w:rPr>
+                <w:rFonts w:eastAsia="Times New Roman" w:cs="Times New Roman"/>
+                <w:color w:val="000000" w:themeColor="text1"/>
+                <w:szCs w:val="27"/>
+                <w:lang w:eastAsia="en-GB"/>
+              </w:rPr>
+              <w:t>9</w:t>
+            </w:r>
+          </w:p>
+        </w:tc>
+      </w:tr>
+    </w:tbl>
+    <w:p>
+      <w:pPr>
+        <w:spacing w:line="360" w:lineRule="auto"/>
+        <w:jc w:val="both"/>
+        <w:rPr>
+          <w:rFonts w:eastAsia="Times New Roman" w:cs="Times New Roman"/>
+          <w:color w:val="000000" w:themeColor="text1"/>
+          <w:szCs w:val="27"/>
+          <w:shd w:val="clear" w:color="auto" w:fill="FFFFFF"/>
+          <w:lang w:eastAsia="en-GB"/>
+        </w:rPr>
+      </w:pPr>
+    </w:p>
+    <w:p>
+      <w:pPr>
+        <w:spacing w:line="360" w:lineRule="auto"/>
+        <w:jc w:val="both"/>
+        <w:rPr>
+          <w:rFonts w:eastAsia="Times New Roman" w:cs="Times New Roman"/>
+          <w:color w:val="FF0000"/>
+          <w:szCs w:val="27"/>
+          <w:shd w:val="clear" w:color="auto" w:fill="FFFFFF"/>
+          <w:lang w:eastAsia="en-GB"/>
+        </w:rPr>
+      </w:pPr>
+    </w:p>
+    <w:p>
+      <w:pPr>
+        <w:spacing w:line="360" w:lineRule="auto"/>
+        <w:jc w:val="both"/>
+        <w:rPr>
+          <w:rFonts w:eastAsia="Times New Roman" w:cs="Times New Roman"/>
+          <w:color w:val="FF0000"/>
+          <w:szCs w:val="27"/>
+          <w:shd w:val="clear" w:color="auto" w:fill="FFFFFF"/>
+          <w:lang w:eastAsia="en-GB"/>
+        </w:rPr>
+      </w:pPr>
+    </w:p>
+    <w:p>
+      <w:pPr>
+        <w:spacing w:line="360" w:lineRule="auto"/>
+        <w:jc w:val="both"/>
+        <w:rPr>
+          <w:rFonts w:eastAsia="Times New Roman" w:cs="Times New Roman"/>
+          <w:color w:val="FF0000"/>
+          <w:szCs w:val="27"/>
+          <w:shd w:val="clear" w:color="auto" w:fill="FFFFFF"/>
+          <w:lang w:eastAsia="en-GB"/>
+        </w:rPr>
+      </w:pPr>
+    </w:p>
+    <w:p>
+      <w:pPr>
+        <w:spacing w:line="360" w:lineRule="auto"/>
+        <w:jc w:val="both"/>
+        <w:rPr>
+          <w:rFonts w:eastAsia="Times New Roman" w:cs="Times New Roman"/>
+          <w:color w:val="000000" w:themeColor="text1"/>
+          <w:szCs w:val="27"/>
+          <w:shd w:val="clear" w:color="auto" w:fill="FFFFFF"/>
+          <w:lang w:eastAsia="en-GB"/>
+        </w:rPr>
+      </w:pPr>
+    </w:p>
+    <w:p>
+      <w:pPr>
+        <w:spacing w:line="360" w:lineRule="auto"/>
+        <w:jc w:val="both"/>
+        <w:rPr>
+          <w:rFonts w:eastAsia="Times New Roman" w:cs="Times New Roman"/>
+          <w:color w:val="000000" w:themeColor="text1"/>
+          <w:sz w:val="22"/>
+          <w:lang w:eastAsia="en-GB"/>
+        </w:rPr>
+      </w:pPr>
     </w:p>
     <w:p>
       <w:pPr>
@@ -3346,6 +4921,887 @@
       <w:u w:val="single"/>
     </w:rPr>
   </w:style>
+  <w:style w:type="table" w:styleId="TableGrid">
+    <w:name w:val="Table Grid"/>
+    <w:basedOn w:val="TableNormal"/>
+    <w:uiPriority w:val="39"/>
+    <w:rsid w:val="007904EE"/>
+    <w:tblPr>
+      <w:tblInd w:w="0" w:type="dxa"/>
+      <w:tblBorders>
+        <w:top w:val="single" w:sz="4" w:space="0" w:color="auto"/>
+        <w:left w:val="single" w:sz="4" w:space="0" w:color="auto"/>
+        <w:bottom w:val="single" w:sz="4" w:space="0" w:color="auto"/>
+        <w:right w:val="single" w:sz="4" w:space="0" w:color="auto"/>
+        <w:insideH w:val="single" w:sz="4" w:space="0" w:color="auto"/>
+        <w:insideV w:val="single" w:sz="4" w:space="0" w:color="auto"/>
+      </w:tblBorders>
+      <w:tblCellMar>
+        <w:top w:w="0" w:type="dxa"/>
+        <w:left w:w="108" w:type="dxa"/>
+        <w:bottom w:w="0" w:type="dxa"/>
+        <w:right w:w="108" w:type="dxa"/>
+      </w:tblCellMar>
+    </w:tblPr>
+  </w:style>
+  <w:style w:type="table" w:styleId="GridTable1Light">
+    <w:name w:val="Grid Table 1 Light"/>
+    <w:basedOn w:val="TableNormal"/>
+    <w:uiPriority w:val="46"/>
+    <w:rsid w:val="007904EE"/>
+    <w:tblPr>
+      <w:tblStyleRowBandSize w:val="1"/>
+      <w:tblStyleColBandSize w:val="1"/>
+      <w:tblInd w:w="0" w:type="dxa"/>
+      <w:tblBorders>
+        <w:top w:val="single" w:sz="4" w:space="0" w:color="999999" w:themeColor="text1" w:themeTint="66"/>
+        <w:left w:val="single" w:sz="4" w:space="0" w:color="999999" w:themeColor="text1" w:themeTint="66"/>
+        <w:bottom w:val="single" w:sz="4" w:space="0" w:color="999999" w:themeColor="text1" w:themeTint="66"/>
+        <w:right w:val="single" w:sz="4" w:space="0" w:color="999999" w:themeColor="text1" w:themeTint="66"/>
+        <w:insideH w:val="single" w:sz="4" w:space="0" w:color="999999" w:themeColor="text1" w:themeTint="66"/>
+        <w:insideV w:val="single" w:sz="4" w:space="0" w:color="999999" w:themeColor="text1" w:themeTint="66"/>
+      </w:tblBorders>
+      <w:tblCellMar>
+        <w:top w:w="0" w:type="dxa"/>
+        <w:left w:w="108" w:type="dxa"/>
+        <w:bottom w:w="0" w:type="dxa"/>
+        <w:right w:w="108" w:type="dxa"/>
+      </w:tblCellMar>
+    </w:tblPr>
+    <w:tblStylePr w:type="firstRow">
+      <w:rPr>
+        <w:b/>
+        <w:bCs/>
+      </w:rPr>
+      <w:tblPr/>
+      <w:tcPr>
+        <w:tcBorders>
+          <w:bottom w:val="single" w:sz="12" w:space="0" w:color="666666" w:themeColor="text1" w:themeTint="99"/>
+        </w:tcBorders>
+      </w:tcPr>
+    </w:tblStylePr>
+    <w:tblStylePr w:type="lastRow">
+      <w:rPr>
+        <w:b/>
+        <w:bCs/>
+      </w:rPr>
+      <w:tblPr/>
+      <w:tcPr>
+        <w:tcBorders>
+          <w:top w:val="double" w:sz="2" w:space="0" w:color="666666" w:themeColor="text1" w:themeTint="99"/>
+        </w:tcBorders>
+      </w:tcPr>
+    </w:tblStylePr>
+    <w:tblStylePr w:type="firstCol">
+      <w:rPr>
+        <w:b/>
+        <w:bCs/>
+      </w:rPr>
+    </w:tblStylePr>
+    <w:tblStylePr w:type="lastCol">
+      <w:rPr>
+        <w:b/>
+        <w:bCs/>
+      </w:rPr>
+    </w:tblStylePr>
+  </w:style>
+  <w:style w:type="table" w:styleId="PlainTable5">
+    <w:name w:val="Plain Table 5"/>
+    <w:basedOn w:val="TableNormal"/>
+    <w:uiPriority w:val="45"/>
+    <w:rsid w:val="007904EE"/>
+    <w:tblPr>
+      <w:tblStyleRowBandSize w:val="1"/>
+      <w:tblStyleColBandSize w:val="1"/>
+      <w:tblInd w:w="0" w:type="dxa"/>
+      <w:tblCellMar>
+        <w:top w:w="0" w:type="dxa"/>
+        <w:left w:w="108" w:type="dxa"/>
+        <w:bottom w:w="0" w:type="dxa"/>
+        <w:right w:w="108" w:type="dxa"/>
+      </w:tblCellMar>
+    </w:tblPr>
+    <w:tblStylePr w:type="firstRow">
+      <w:rPr>
+        <w:rFonts w:asciiTheme="majorHAnsi" w:eastAsiaTheme="majorEastAsia" w:hAnsiTheme="majorHAnsi" w:cstheme="majorBidi"/>
+        <w:i/>
+        <w:iCs/>
+        <w:sz w:val="26"/>
+      </w:rPr>
+      <w:tblPr/>
+      <w:tcPr>
+        <w:tcBorders>
+          <w:bottom w:val="single" w:sz="4" w:space="0" w:color="7F7F7F" w:themeColor="text1" w:themeTint="80"/>
+        </w:tcBorders>
+        <w:shd w:val="clear" w:color="auto" w:fill="FFFFFF" w:themeFill="background1"/>
+      </w:tcPr>
+    </w:tblStylePr>
+    <w:tblStylePr w:type="lastRow">
+      <w:rPr>
+        <w:rFonts w:asciiTheme="majorHAnsi" w:eastAsiaTheme="majorEastAsia" w:hAnsiTheme="majorHAnsi" w:cstheme="majorBidi"/>
+        <w:i/>
+        <w:iCs/>
+        <w:sz w:val="26"/>
+      </w:rPr>
+      <w:tblPr/>
+      <w:tcPr>
+        <w:tcBorders>
+          <w:top w:val="single" w:sz="4" w:space="0" w:color="7F7F7F" w:themeColor="text1" w:themeTint="80"/>
+        </w:tcBorders>
+        <w:shd w:val="clear" w:color="auto" w:fill="FFFFFF" w:themeFill="background1"/>
+      </w:tcPr>
+    </w:tblStylePr>
+    <w:tblStylePr w:type="firstCol">
+      <w:pPr>
+        <w:jc w:val="right"/>
+      </w:pPr>
+      <w:rPr>
+        <w:rFonts w:asciiTheme="majorHAnsi" w:eastAsiaTheme="majorEastAsia" w:hAnsiTheme="majorHAnsi" w:cstheme="majorBidi"/>
+        <w:i/>
+        <w:iCs/>
+        <w:sz w:val="26"/>
+      </w:rPr>
+      <w:tblPr/>
+      <w:tcPr>
+        <w:tcBorders>
+          <w:right w:val="single" w:sz="4" w:space="0" w:color="7F7F7F" w:themeColor="text1" w:themeTint="80"/>
+        </w:tcBorders>
+        <w:shd w:val="clear" w:color="auto" w:fill="FFFFFF" w:themeFill="background1"/>
+      </w:tcPr>
+    </w:tblStylePr>
+    <w:tblStylePr w:type="lastCol">
+      <w:rPr>
+        <w:rFonts w:asciiTheme="majorHAnsi" w:eastAsiaTheme="majorEastAsia" w:hAnsiTheme="majorHAnsi" w:cstheme="majorBidi"/>
+        <w:i/>
+        <w:iCs/>
+        <w:sz w:val="26"/>
+      </w:rPr>
+      <w:tblPr/>
+      <w:tcPr>
+        <w:tcBorders>
+          <w:left w:val="single" w:sz="4" w:space="0" w:color="7F7F7F" w:themeColor="text1" w:themeTint="80"/>
+        </w:tcBorders>
+        <w:shd w:val="clear" w:color="auto" w:fill="FFFFFF" w:themeFill="background1"/>
+      </w:tcPr>
+    </w:tblStylePr>
+    <w:tblStylePr w:type="band1Vert">
+      <w:tblPr/>
+      <w:tcPr>
+        <w:shd w:val="clear" w:color="auto" w:fill="F2F2F2" w:themeFill="background1" w:themeFillShade="F2"/>
+      </w:tcPr>
+    </w:tblStylePr>
+    <w:tblStylePr w:type="band1Horz">
+      <w:tblPr/>
+      <w:tcPr>
+        <w:shd w:val="clear" w:color="auto" w:fill="F2F2F2" w:themeFill="background1" w:themeFillShade="F2"/>
+      </w:tcPr>
+    </w:tblStylePr>
+    <w:tblStylePr w:type="neCell">
+      <w:tblPr/>
+      <w:tcPr>
+        <w:tcBorders>
+          <w:left w:val="nil"/>
+        </w:tcBorders>
+      </w:tcPr>
+    </w:tblStylePr>
+    <w:tblStylePr w:type="nwCell">
+      <w:tblPr/>
+      <w:tcPr>
+        <w:tcBorders>
+          <w:right w:val="nil"/>
+        </w:tcBorders>
+      </w:tcPr>
+    </w:tblStylePr>
+    <w:tblStylePr w:type="seCell">
+      <w:tblPr/>
+      <w:tcPr>
+        <w:tcBorders>
+          <w:left w:val="nil"/>
+        </w:tcBorders>
+      </w:tcPr>
+    </w:tblStylePr>
+    <w:tblStylePr w:type="swCell">
+      <w:tblPr/>
+      <w:tcPr>
+        <w:tcBorders>
+          <w:right w:val="nil"/>
+        </w:tcBorders>
+      </w:tcPr>
+    </w:tblStylePr>
+  </w:style>
+  <w:style w:type="table" w:styleId="PlainTable3">
+    <w:name w:val="Plain Table 3"/>
+    <w:basedOn w:val="TableNormal"/>
+    <w:uiPriority w:val="43"/>
+    <w:rsid w:val="007904EE"/>
+    <w:tblPr>
+      <w:tblStyleRowBandSize w:val="1"/>
+      <w:tblStyleColBandSize w:val="1"/>
+      <w:tblInd w:w="0" w:type="dxa"/>
+      <w:tblCellMar>
+        <w:top w:w="0" w:type="dxa"/>
+        <w:left w:w="108" w:type="dxa"/>
+        <w:bottom w:w="0" w:type="dxa"/>
+        <w:right w:w="108" w:type="dxa"/>
+      </w:tblCellMar>
+    </w:tblPr>
+    <w:tblStylePr w:type="firstRow">
+      <w:rPr>
+        <w:b/>
+        <w:bCs/>
+        <w:caps/>
+      </w:rPr>
+      <w:tblPr/>
+      <w:tcPr>
+        <w:tcBorders>
+          <w:bottom w:val="single" w:sz="4" w:space="0" w:color="7F7F7F" w:themeColor="text1" w:themeTint="80"/>
+        </w:tcBorders>
+      </w:tcPr>
+    </w:tblStylePr>
+    <w:tblStylePr w:type="lastRow">
+      <w:rPr>
+        <w:b/>
+        <w:bCs/>
+        <w:caps/>
+      </w:rPr>
+      <w:tblPr/>
+      <w:tcPr>
+        <w:tcBorders>
+          <w:top w:val="nil"/>
+        </w:tcBorders>
+      </w:tcPr>
+    </w:tblStylePr>
+    <w:tblStylePr w:type="firstCol">
+      <w:rPr>
+        <w:b/>
+        <w:bCs/>
+        <w:caps/>
+      </w:rPr>
+      <w:tblPr/>
+      <w:tcPr>
+        <w:tcBorders>
+          <w:right w:val="single" w:sz="4" w:space="0" w:color="7F7F7F" w:themeColor="text1" w:themeTint="80"/>
+        </w:tcBorders>
+      </w:tcPr>
+    </w:tblStylePr>
+    <w:tblStylePr w:type="lastCol">
+      <w:rPr>
+        <w:b/>
+        <w:bCs/>
+        <w:caps/>
+      </w:rPr>
+      <w:tblPr/>
+      <w:tcPr>
+        <w:tcBorders>
+          <w:left w:val="nil"/>
+        </w:tcBorders>
+      </w:tcPr>
+    </w:tblStylePr>
+    <w:tblStylePr w:type="band1Vert">
+      <w:tblPr/>
+      <w:tcPr>
+        <w:shd w:val="clear" w:color="auto" w:fill="F2F2F2" w:themeFill="background1" w:themeFillShade="F2"/>
+      </w:tcPr>
+    </w:tblStylePr>
+    <w:tblStylePr w:type="band1Horz">
+      <w:tblPr/>
+      <w:tcPr>
+        <w:shd w:val="clear" w:color="auto" w:fill="F2F2F2" w:themeFill="background1" w:themeFillShade="F2"/>
+      </w:tcPr>
+    </w:tblStylePr>
+    <w:tblStylePr w:type="neCell">
+      <w:tblPr/>
+      <w:tcPr>
+        <w:tcBorders>
+          <w:left w:val="nil"/>
+        </w:tcBorders>
+      </w:tcPr>
+    </w:tblStylePr>
+    <w:tblStylePr w:type="nwCell">
+      <w:tblPr/>
+      <w:tcPr>
+        <w:tcBorders>
+          <w:right w:val="nil"/>
+        </w:tcBorders>
+      </w:tcPr>
+    </w:tblStylePr>
+  </w:style>
+  <w:style w:type="table" w:styleId="PlainTable2">
+    <w:name w:val="Plain Table 2"/>
+    <w:basedOn w:val="TableNormal"/>
+    <w:uiPriority w:val="42"/>
+    <w:rsid w:val="007904EE"/>
+    <w:tblPr>
+      <w:tblStyleRowBandSize w:val="1"/>
+      <w:tblStyleColBandSize w:val="1"/>
+      <w:tblInd w:w="0" w:type="dxa"/>
+      <w:tblBorders>
+        <w:top w:val="single" w:sz="4" w:space="0" w:color="7F7F7F" w:themeColor="text1" w:themeTint="80"/>
+        <w:bottom w:val="single" w:sz="4" w:space="0" w:color="7F7F7F" w:themeColor="text1" w:themeTint="80"/>
+      </w:tblBorders>
+      <w:tblCellMar>
+        <w:top w:w="0" w:type="dxa"/>
+        <w:left w:w="108" w:type="dxa"/>
+        <w:bottom w:w="0" w:type="dxa"/>
+        <w:right w:w="108" w:type="dxa"/>
+      </w:tblCellMar>
+    </w:tblPr>
+    <w:tblStylePr w:type="firstRow">
+      <w:rPr>
+        <w:b/>
+        <w:bCs/>
+      </w:rPr>
+      <w:tblPr/>
+      <w:tcPr>
+        <w:tcBorders>
+          <w:bottom w:val="single" w:sz="4" w:space="0" w:color="7F7F7F" w:themeColor="text1" w:themeTint="80"/>
+        </w:tcBorders>
+      </w:tcPr>
+    </w:tblStylePr>
+    <w:tblStylePr w:type="lastRow">
+      <w:rPr>
+        <w:b/>
+        <w:bCs/>
+      </w:rPr>
+      <w:tblPr/>
+      <w:tcPr>
+        <w:tcBorders>
+          <w:top w:val="single" w:sz="4" w:space="0" w:color="7F7F7F" w:themeColor="text1" w:themeTint="80"/>
+        </w:tcBorders>
+      </w:tcPr>
+    </w:tblStylePr>
+    <w:tblStylePr w:type="firstCol">
+      <w:rPr>
+        <w:b/>
+        <w:bCs/>
+      </w:rPr>
+    </w:tblStylePr>
+    <w:tblStylePr w:type="lastCol">
+      <w:rPr>
+        <w:b/>
+        <w:bCs/>
+      </w:rPr>
+    </w:tblStylePr>
+    <w:tblStylePr w:type="band1Vert">
+      <w:tblPr/>
+      <w:tcPr>
+        <w:tcBorders>
+          <w:left w:val="single" w:sz="4" w:space="0" w:color="7F7F7F" w:themeColor="text1" w:themeTint="80"/>
+          <w:right w:val="single" w:sz="4" w:space="0" w:color="7F7F7F" w:themeColor="text1" w:themeTint="80"/>
+        </w:tcBorders>
+      </w:tcPr>
+    </w:tblStylePr>
+    <w:tblStylePr w:type="band2Vert">
+      <w:tblPr/>
+      <w:tcPr>
+        <w:tcBorders>
+          <w:left w:val="single" w:sz="4" w:space="0" w:color="7F7F7F" w:themeColor="text1" w:themeTint="80"/>
+          <w:right w:val="single" w:sz="4" w:space="0" w:color="7F7F7F" w:themeColor="text1" w:themeTint="80"/>
+        </w:tcBorders>
+      </w:tcPr>
+    </w:tblStylePr>
+    <w:tblStylePr w:type="band1Horz">
+      <w:tblPr/>
+      <w:tcPr>
+        <w:tcBorders>
+          <w:top w:val="single" w:sz="4" w:space="0" w:color="7F7F7F" w:themeColor="text1" w:themeTint="80"/>
+          <w:bottom w:val="single" w:sz="4" w:space="0" w:color="7F7F7F" w:themeColor="text1" w:themeTint="80"/>
+        </w:tcBorders>
+      </w:tcPr>
+    </w:tblStylePr>
+  </w:style>
+  <w:style w:type="table" w:styleId="PlainTable1">
+    <w:name w:val="Plain Table 1"/>
+    <w:basedOn w:val="TableNormal"/>
+    <w:uiPriority w:val="41"/>
+    <w:rsid w:val="007904EE"/>
+    <w:tblPr>
+      <w:tblStyleRowBandSize w:val="1"/>
+      <w:tblStyleColBandSize w:val="1"/>
+      <w:tblInd w:w="0" w:type="dxa"/>
+      <w:tblBorders>
+        <w:top w:val="single" w:sz="4" w:space="0" w:color="BFBFBF" w:themeColor="background1" w:themeShade="BF"/>
+        <w:left w:val="single" w:sz="4" w:space="0" w:color="BFBFBF" w:themeColor="background1" w:themeShade="BF"/>
+        <w:bottom w:val="single" w:sz="4" w:space="0" w:color="BFBFBF" w:themeColor="background1" w:themeShade="BF"/>
+        <w:right w:val="single" w:sz="4" w:space="0" w:color="BFBFBF" w:themeColor="background1" w:themeShade="BF"/>
+        <w:insideH w:val="single" w:sz="4" w:space="0" w:color="BFBFBF" w:themeColor="background1" w:themeShade="BF"/>
+        <w:insideV w:val="single" w:sz="4" w:space="0" w:color="BFBFBF" w:themeColor="background1" w:themeShade="BF"/>
+      </w:tblBorders>
+      <w:tblCellMar>
+        <w:top w:w="0" w:type="dxa"/>
+        <w:left w:w="108" w:type="dxa"/>
+        <w:bottom w:w="0" w:type="dxa"/>
+        <w:right w:w="108" w:type="dxa"/>
+      </w:tblCellMar>
+    </w:tblPr>
+    <w:tblStylePr w:type="firstRow">
+      <w:rPr>
+        <w:b/>
+        <w:bCs/>
+      </w:rPr>
+    </w:tblStylePr>
+    <w:tblStylePr w:type="lastRow">
+      <w:rPr>
+        <w:b/>
+        <w:bCs/>
+      </w:rPr>
+      <w:tblPr/>
+      <w:tcPr>
+        <w:tcBorders>
+          <w:top w:val="double" w:sz="4" w:space="0" w:color="BFBFBF" w:themeColor="background1" w:themeShade="BF"/>
+        </w:tcBorders>
+      </w:tcPr>
+    </w:tblStylePr>
+    <w:tblStylePr w:type="firstCol">
+      <w:rPr>
+        <w:b/>
+        <w:bCs/>
+      </w:rPr>
+    </w:tblStylePr>
+    <w:tblStylePr w:type="lastCol">
+      <w:rPr>
+        <w:b/>
+        <w:bCs/>
+      </w:rPr>
+    </w:tblStylePr>
+    <w:tblStylePr w:type="band1Vert">
+      <w:tblPr/>
+      <w:tcPr>
+        <w:shd w:val="clear" w:color="auto" w:fill="F2F2F2" w:themeFill="background1" w:themeFillShade="F2"/>
+      </w:tcPr>
+    </w:tblStylePr>
+    <w:tblStylePr w:type="band1Horz">
+      <w:tblPr/>
+      <w:tcPr>
+        <w:shd w:val="clear" w:color="auto" w:fill="F2F2F2" w:themeFill="background1" w:themeFillShade="F2"/>
+      </w:tcPr>
+    </w:tblStylePr>
+  </w:style>
+  <w:style w:type="table" w:styleId="TableGridLight">
+    <w:name w:val="Grid Table Light"/>
+    <w:basedOn w:val="TableNormal"/>
+    <w:uiPriority w:val="40"/>
+    <w:rsid w:val="007904EE"/>
+    <w:tblPr>
+      <w:tblInd w:w="0" w:type="dxa"/>
+      <w:tblBorders>
+        <w:top w:val="single" w:sz="4" w:space="0" w:color="BFBFBF" w:themeColor="background1" w:themeShade="BF"/>
+        <w:left w:val="single" w:sz="4" w:space="0" w:color="BFBFBF" w:themeColor="background1" w:themeShade="BF"/>
+        <w:bottom w:val="single" w:sz="4" w:space="0" w:color="BFBFBF" w:themeColor="background1" w:themeShade="BF"/>
+        <w:right w:val="single" w:sz="4" w:space="0" w:color="BFBFBF" w:themeColor="background1" w:themeShade="BF"/>
+        <w:insideH w:val="single" w:sz="4" w:space="0" w:color="BFBFBF" w:themeColor="background1" w:themeShade="BF"/>
+        <w:insideV w:val="single" w:sz="4" w:space="0" w:color="BFBFBF" w:themeColor="background1" w:themeShade="BF"/>
+      </w:tblBorders>
+      <w:tblCellMar>
+        <w:top w:w="0" w:type="dxa"/>
+        <w:left w:w="108" w:type="dxa"/>
+        <w:bottom w:w="0" w:type="dxa"/>
+        <w:right w:w="108" w:type="dxa"/>
+      </w:tblCellMar>
+    </w:tblPr>
+  </w:style>
+  <w:style w:type="table" w:styleId="PlainTable4">
+    <w:name w:val="Plain Table 4"/>
+    <w:basedOn w:val="TableNormal"/>
+    <w:uiPriority w:val="44"/>
+    <w:rsid w:val="007904EE"/>
+    <w:tblPr>
+      <w:tblStyleRowBandSize w:val="1"/>
+      <w:tblStyleColBandSize w:val="1"/>
+      <w:tblInd w:w="0" w:type="dxa"/>
+      <w:tblCellMar>
+        <w:top w:w="0" w:type="dxa"/>
+        <w:left w:w="108" w:type="dxa"/>
+        <w:bottom w:w="0" w:type="dxa"/>
+        <w:right w:w="108" w:type="dxa"/>
+      </w:tblCellMar>
+    </w:tblPr>
+    <w:tblStylePr w:type="firstRow">
+      <w:rPr>
+        <w:b/>
+        <w:bCs/>
+      </w:rPr>
+    </w:tblStylePr>
+    <w:tblStylePr w:type="lastRow">
+      <w:rPr>
+        <w:b/>
+        <w:bCs/>
+      </w:rPr>
+    </w:tblStylePr>
+    <w:tblStylePr w:type="firstCol">
+      <w:rPr>
+        <w:b/>
+        <w:bCs/>
+      </w:rPr>
+    </w:tblStylePr>
+    <w:tblStylePr w:type="lastCol">
+      <w:rPr>
+        <w:b/>
+        <w:bCs/>
+      </w:rPr>
+    </w:tblStylePr>
+    <w:tblStylePr w:type="band1Vert">
+      <w:tblPr/>
+      <w:tcPr>
+        <w:shd w:val="clear" w:color="auto" w:fill="F2F2F2" w:themeFill="background1" w:themeFillShade="F2"/>
+      </w:tcPr>
+    </w:tblStylePr>
+    <w:tblStylePr w:type="band1Horz">
+      <w:tblPr/>
+      <w:tcPr>
+        <w:shd w:val="clear" w:color="auto" w:fill="F2F2F2" w:themeFill="background1" w:themeFillShade="F2"/>
+      </w:tcPr>
+    </w:tblStylePr>
+  </w:style>
+  <w:style w:type="table" w:styleId="GridTable4-Accent5">
+    <w:name w:val="Grid Table 4 Accent 5"/>
+    <w:basedOn w:val="TableNormal"/>
+    <w:uiPriority w:val="49"/>
+    <w:rsid w:val="007904EE"/>
+    <w:tblPr>
+      <w:tblStyleRowBandSize w:val="1"/>
+      <w:tblStyleColBandSize w:val="1"/>
+      <w:tblInd w:w="0" w:type="dxa"/>
+      <w:tblBorders>
+        <w:top w:val="single" w:sz="4" w:space="0" w:color="9CC2E5" w:themeColor="accent5" w:themeTint="99"/>
+        <w:left w:val="single" w:sz="4" w:space="0" w:color="9CC2E5" w:themeColor="accent5" w:themeTint="99"/>
+        <w:bottom w:val="single" w:sz="4" w:space="0" w:color="9CC2E5" w:themeColor="accent5" w:themeTint="99"/>
+        <w:right w:val="single" w:sz="4" w:space="0" w:color="9CC2E5" w:themeColor="accent5" w:themeTint="99"/>
+        <w:insideH w:val="single" w:sz="4" w:space="0" w:color="9CC2E5" w:themeColor="accent5" w:themeTint="99"/>
+        <w:insideV w:val="single" w:sz="4" w:space="0" w:color="9CC2E5" w:themeColor="accent5" w:themeTint="99"/>
+      </w:tblBorders>
+      <w:tblCellMar>
+        <w:top w:w="0" w:type="dxa"/>
+        <w:left w:w="108" w:type="dxa"/>
+        <w:bottom w:w="0" w:type="dxa"/>
+        <w:right w:w="108" w:type="dxa"/>
+      </w:tblCellMar>
+    </w:tblPr>
+    <w:tblStylePr w:type="firstRow">
+      <w:rPr>
+        <w:b/>
+        <w:bCs/>
+        <w:color w:val="FFFFFF" w:themeColor="background1"/>
+      </w:rPr>
+      <w:tblPr/>
+      <w:tcPr>
+        <w:tcBorders>
+          <w:top w:val="single" w:sz="4" w:space="0" w:color="5B9BD5" w:themeColor="accent5"/>
+          <w:left w:val="single" w:sz="4" w:space="0" w:color="5B9BD5" w:themeColor="accent5"/>
+          <w:bottom w:val="single" w:sz="4" w:space="0" w:color="5B9BD5" w:themeColor="accent5"/>
+          <w:right w:val="single" w:sz="4" w:space="0" w:color="5B9BD5" w:themeColor="accent5"/>
+          <w:insideH w:val="nil"/>
+          <w:insideV w:val="nil"/>
+        </w:tcBorders>
+        <w:shd w:val="clear" w:color="auto" w:fill="5B9BD5" w:themeFill="accent5"/>
+      </w:tcPr>
+    </w:tblStylePr>
+    <w:tblStylePr w:type="lastRow">
+      <w:rPr>
+        <w:b/>
+        <w:bCs/>
+      </w:rPr>
+      <w:tblPr/>
+      <w:tcPr>
+        <w:tcBorders>
+          <w:top w:val="double" w:sz="4" w:space="0" w:color="5B9BD5" w:themeColor="accent5"/>
+        </w:tcBorders>
+      </w:tcPr>
+    </w:tblStylePr>
+    <w:tblStylePr w:type="firstCol">
+      <w:rPr>
+        <w:b/>
+        <w:bCs/>
+      </w:rPr>
+    </w:tblStylePr>
+    <w:tblStylePr w:type="lastCol">
+      <w:rPr>
+        <w:b/>
+        <w:bCs/>
+      </w:rPr>
+    </w:tblStylePr>
+    <w:tblStylePr w:type="band1Vert">
+      <w:tblPr/>
+      <w:tcPr>
+        <w:shd w:val="clear" w:color="auto" w:fill="DEEAF6" w:themeFill="accent5" w:themeFillTint="33"/>
+      </w:tcPr>
+    </w:tblStylePr>
+    <w:tblStylePr w:type="band1Horz">
+      <w:tblPr/>
+      <w:tcPr>
+        <w:shd w:val="clear" w:color="auto" w:fill="DEEAF6" w:themeFill="accent5" w:themeFillTint="33"/>
+      </w:tcPr>
+    </w:tblStylePr>
+  </w:style>
+  <w:style w:type="table" w:styleId="GridTable5Dark">
+    <w:name w:val="Grid Table 5 Dark"/>
+    <w:basedOn w:val="TableNormal"/>
+    <w:uiPriority w:val="50"/>
+    <w:rsid w:val="007904EE"/>
+    <w:tblPr>
+      <w:tblStyleRowBandSize w:val="1"/>
+      <w:tblStyleColBandSize w:val="1"/>
+      <w:tblInd w:w="0" w:type="dxa"/>
+      <w:tblBorders>
+        <w:top w:val="single" w:sz="4" w:space="0" w:color="FFFFFF" w:themeColor="background1"/>
+        <w:left w:val="single" w:sz="4" w:space="0" w:color="FFFFFF" w:themeColor="background1"/>
+        <w:bottom w:val="single" w:sz="4" w:space="0" w:color="FFFFFF" w:themeColor="background1"/>
+        <w:right w:val="single" w:sz="4" w:space="0" w:color="FFFFFF" w:themeColor="background1"/>
+        <w:insideH w:val="single" w:sz="4" w:space="0" w:color="FFFFFF" w:themeColor="background1"/>
+        <w:insideV w:val="single" w:sz="4" w:space="0" w:color="FFFFFF" w:themeColor="background1"/>
+      </w:tblBorders>
+      <w:tblCellMar>
+        <w:top w:w="0" w:type="dxa"/>
+        <w:left w:w="108" w:type="dxa"/>
+        <w:bottom w:w="0" w:type="dxa"/>
+        <w:right w:w="108" w:type="dxa"/>
+      </w:tblCellMar>
+    </w:tblPr>
+    <w:tcPr>
+      <w:shd w:val="clear" w:color="auto" w:fill="CCCCCC" w:themeFill="text1" w:themeFillTint="33"/>
+    </w:tcPr>
+    <w:tblStylePr w:type="firstRow">
+      <w:rPr>
+        <w:b/>
+        <w:bCs/>
+        <w:color w:val="FFFFFF" w:themeColor="background1"/>
+      </w:rPr>
+      <w:tblPr/>
+      <w:tcPr>
+        <w:tcBorders>
+          <w:top w:val="single" w:sz="4" w:space="0" w:color="FFFFFF" w:themeColor="background1"/>
+          <w:left w:val="single" w:sz="4" w:space="0" w:color="FFFFFF" w:themeColor="background1"/>
+          <w:right w:val="single" w:sz="4" w:space="0" w:color="FFFFFF" w:themeColor="background1"/>
+          <w:insideH w:val="nil"/>
+          <w:insideV w:val="nil"/>
+        </w:tcBorders>
+        <w:shd w:val="clear" w:color="auto" w:fill="000000" w:themeFill="text1"/>
+      </w:tcPr>
+    </w:tblStylePr>
+    <w:tblStylePr w:type="lastRow">
+      <w:rPr>
+        <w:b/>
+        <w:bCs/>
+        <w:color w:val="FFFFFF" w:themeColor="background1"/>
+      </w:rPr>
+      <w:tblPr/>
+      <w:tcPr>
+        <w:tcBorders>
+          <w:left w:val="single" w:sz="4" w:space="0" w:color="FFFFFF" w:themeColor="background1"/>
+          <w:bottom w:val="single" w:sz="4" w:space="0" w:color="FFFFFF" w:themeColor="background1"/>
+          <w:right w:val="single" w:sz="4" w:space="0" w:color="FFFFFF" w:themeColor="background1"/>
+          <w:insideH w:val="nil"/>
+          <w:insideV w:val="nil"/>
+        </w:tcBorders>
+        <w:shd w:val="clear" w:color="auto" w:fill="000000" w:themeFill="text1"/>
+      </w:tcPr>
+    </w:tblStylePr>
+    <w:tblStylePr w:type="firstCol">
+      <w:rPr>
+        <w:b/>
+        <w:bCs/>
+        <w:color w:val="FFFFFF" w:themeColor="background1"/>
+      </w:rPr>
+      <w:tblPr/>
+      <w:tcPr>
+        <w:tcBorders>
+          <w:top w:val="single" w:sz="4" w:space="0" w:color="FFFFFF" w:themeColor="background1"/>
+          <w:left w:val="single" w:sz="4" w:space="0" w:color="FFFFFF" w:themeColor="background1"/>
+          <w:bottom w:val="single" w:sz="4" w:space="0" w:color="FFFFFF" w:themeColor="background1"/>
+          <w:insideV w:val="nil"/>
+        </w:tcBorders>
+        <w:shd w:val="clear" w:color="auto" w:fill="000000" w:themeFill="text1"/>
+      </w:tcPr>
+    </w:tblStylePr>
+    <w:tblStylePr w:type="lastCol">
+      <w:rPr>
+        <w:b/>
+        <w:bCs/>
+        <w:color w:val="FFFFFF" w:themeColor="background1"/>
+      </w:rPr>
+      <w:tblPr/>
+      <w:tcPr>
+        <w:tcBorders>
+          <w:top w:val="single" w:sz="4" w:space="0" w:color="FFFFFF" w:themeColor="background1"/>
+          <w:bottom w:val="single" w:sz="4" w:space="0" w:color="FFFFFF" w:themeColor="background1"/>
+          <w:right w:val="single" w:sz="4" w:space="0" w:color="FFFFFF" w:themeColor="background1"/>
+          <w:insideV w:val="nil"/>
+        </w:tcBorders>
+        <w:shd w:val="clear" w:color="auto" w:fill="000000" w:themeFill="text1"/>
+      </w:tcPr>
+    </w:tblStylePr>
+    <w:tblStylePr w:type="band1Vert">
+      <w:tblPr/>
+      <w:tcPr>
+        <w:shd w:val="clear" w:color="auto" w:fill="999999" w:themeFill="text1" w:themeFillTint="66"/>
+      </w:tcPr>
+    </w:tblStylePr>
+    <w:tblStylePr w:type="band1Horz">
+      <w:tblPr/>
+      <w:tcPr>
+        <w:shd w:val="clear" w:color="auto" w:fill="999999" w:themeFill="text1" w:themeFillTint="66"/>
+      </w:tcPr>
+    </w:tblStylePr>
+  </w:style>
+  <w:style w:type="table" w:styleId="GridTable2-Accent5">
+    <w:name w:val="Grid Table 2 Accent 5"/>
+    <w:basedOn w:val="TableNormal"/>
+    <w:uiPriority w:val="47"/>
+    <w:rsid w:val="007904EE"/>
+    <w:tblPr>
+      <w:tblStyleRowBandSize w:val="1"/>
+      <w:tblStyleColBandSize w:val="1"/>
+      <w:tblInd w:w="0" w:type="dxa"/>
+      <w:tblBorders>
+        <w:top w:val="single" w:sz="2" w:space="0" w:color="9CC2E5" w:themeColor="accent5" w:themeTint="99"/>
+        <w:bottom w:val="single" w:sz="2" w:space="0" w:color="9CC2E5" w:themeColor="accent5" w:themeTint="99"/>
+        <w:insideH w:val="single" w:sz="2" w:space="0" w:color="9CC2E5" w:themeColor="accent5" w:themeTint="99"/>
+        <w:insideV w:val="single" w:sz="2" w:space="0" w:color="9CC2E5" w:themeColor="accent5" w:themeTint="99"/>
+      </w:tblBorders>
+      <w:tblCellMar>
+        <w:top w:w="0" w:type="dxa"/>
+        <w:left w:w="108" w:type="dxa"/>
+        <w:bottom w:w="0" w:type="dxa"/>
+        <w:right w:w="108" w:type="dxa"/>
+      </w:tblCellMar>
+    </w:tblPr>
+    <w:tblStylePr w:type="firstRow">
+      <w:rPr>
+        <w:b/>
+        <w:bCs/>
+      </w:rPr>
+      <w:tblPr/>
+      <w:tcPr>
+        <w:tcBorders>
+          <w:top w:val="nil"/>
+          <w:bottom w:val="single" w:sz="12" w:space="0" w:color="9CC2E5" w:themeColor="accent5" w:themeTint="99"/>
+          <w:insideH w:val="nil"/>
+          <w:insideV w:val="nil"/>
+        </w:tcBorders>
+        <w:shd w:val="clear" w:color="auto" w:fill="FFFFFF" w:themeFill="background1"/>
+      </w:tcPr>
+    </w:tblStylePr>
+    <w:tblStylePr w:type="lastRow">
+      <w:rPr>
+        <w:b/>
+        <w:bCs/>
+      </w:rPr>
+      <w:tblPr/>
+      <w:tcPr>
+        <w:tcBorders>
+          <w:top w:val="double" w:sz="2" w:space="0" w:color="9CC2E5" w:themeColor="accent5" w:themeTint="99"/>
+          <w:bottom w:val="nil"/>
+          <w:insideH w:val="nil"/>
+          <w:insideV w:val="nil"/>
+        </w:tcBorders>
+        <w:shd w:val="clear" w:color="auto" w:fill="FFFFFF" w:themeFill="background1"/>
+      </w:tcPr>
+    </w:tblStylePr>
+    <w:tblStylePr w:type="firstCol">
+      <w:rPr>
+        <w:b/>
+        <w:bCs/>
+      </w:rPr>
+    </w:tblStylePr>
+    <w:tblStylePr w:type="lastCol">
+      <w:rPr>
+        <w:b/>
+        <w:bCs/>
+      </w:rPr>
+    </w:tblStylePr>
+    <w:tblStylePr w:type="band1Vert">
+      <w:tblPr/>
+      <w:tcPr>
+        <w:shd w:val="clear" w:color="auto" w:fill="DEEAF6" w:themeFill="accent5" w:themeFillTint="33"/>
+      </w:tcPr>
+    </w:tblStylePr>
+    <w:tblStylePr w:type="band1Horz">
+      <w:tblPr/>
+      <w:tcPr>
+        <w:shd w:val="clear" w:color="auto" w:fill="DEEAF6" w:themeFill="accent5" w:themeFillTint="33"/>
+      </w:tcPr>
+    </w:tblStylePr>
+  </w:style>
+  <w:style w:type="table" w:styleId="GridTable4-Accent1">
+    <w:name w:val="Grid Table 4 Accent 1"/>
+    <w:basedOn w:val="TableNormal"/>
+    <w:uiPriority w:val="49"/>
+    <w:rsid w:val="007904EE"/>
+    <w:tblPr>
+      <w:tblStyleRowBandSize w:val="1"/>
+      <w:tblStyleColBandSize w:val="1"/>
+      <w:tblInd w:w="0" w:type="dxa"/>
+      <w:tblBorders>
+        <w:top w:val="single" w:sz="4" w:space="0" w:color="8EAADB" w:themeColor="accent1" w:themeTint="99"/>
+        <w:left w:val="single" w:sz="4" w:space="0" w:color="8EAADB" w:themeColor="accent1" w:themeTint="99"/>
+        <w:bottom w:val="single" w:sz="4" w:space="0" w:color="8EAADB" w:themeColor="accent1" w:themeTint="99"/>
+        <w:right w:val="single" w:sz="4" w:space="0" w:color="8EAADB" w:themeColor="accent1" w:themeTint="99"/>
+        <w:insideH w:val="single" w:sz="4" w:space="0" w:color="8EAADB" w:themeColor="accent1" w:themeTint="99"/>
+        <w:insideV w:val="single" w:sz="4" w:space="0" w:color="8EAADB" w:themeColor="accent1" w:themeTint="99"/>
+      </w:tblBorders>
+      <w:tblCellMar>
+        <w:top w:w="0" w:type="dxa"/>
+        <w:left w:w="108" w:type="dxa"/>
+        <w:bottom w:w="0" w:type="dxa"/>
+        <w:right w:w="108" w:type="dxa"/>
+      </w:tblCellMar>
+    </w:tblPr>
+    <w:tblStylePr w:type="firstRow">
+      <w:rPr>
+        <w:b/>
+        <w:bCs/>
+        <w:color w:val="FFFFFF" w:themeColor="background1"/>
+      </w:rPr>
+      <w:tblPr/>
+      <w:tcPr>
+        <w:tcBorders>
+          <w:top w:val="single" w:sz="4" w:space="0" w:color="4472C4" w:themeColor="accent1"/>
+          <w:left w:val="single" w:sz="4" w:space="0" w:color="4472C4" w:themeColor="accent1"/>
+          <w:bottom w:val="single" w:sz="4" w:space="0" w:color="4472C4" w:themeColor="accent1"/>
+          <w:right w:val="single" w:sz="4" w:space="0" w:color="4472C4" w:themeColor="accent1"/>
+          <w:insideH w:val="nil"/>
+          <w:insideV w:val="nil"/>
+        </w:tcBorders>
+        <w:shd w:val="clear" w:color="auto" w:fill="4472C4" w:themeFill="accent1"/>
+      </w:tcPr>
+    </w:tblStylePr>
+    <w:tblStylePr w:type="lastRow">
+      <w:rPr>
+        <w:b/>
+        <w:bCs/>
+      </w:rPr>
+      <w:tblPr/>
+      <w:tcPr>
+        <w:tcBorders>
+          <w:top w:val="double" w:sz="4" w:space="0" w:color="4472C4" w:themeColor="accent1"/>
+        </w:tcBorders>
+      </w:tcPr>
+    </w:tblStylePr>
+    <w:tblStylePr w:type="firstCol">
+      <w:rPr>
+        <w:b/>
+        <w:bCs/>
+      </w:rPr>
+    </w:tblStylePr>
+    <w:tblStylePr w:type="lastCol">
+      <w:rPr>
+        <w:b/>
+        <w:bCs/>
+      </w:rPr>
+    </w:tblStylePr>
+    <w:tblStylePr w:type="band1Vert">
+      <w:tblPr/>
+      <w:tcPr>
+        <w:shd w:val="clear" w:color="auto" w:fill="D9E2F3" w:themeFill="accent1" w:themeFillTint="33"/>
+      </w:tcPr>
+    </w:tblStylePr>
+    <w:tblStylePr w:type="band1Horz">
+      <w:tblPr/>
+      <w:tcPr>
+        <w:shd w:val="clear" w:color="auto" w:fill="D9E2F3" w:themeFill="accent1" w:themeFillTint="33"/>
+      </w:tcPr>
+    </w:tblStylePr>
+  </w:style>
 </w:styles>
 </file>
 
@@ -3660,7 +6116,7 @@
 </file>
 
 <file path=customXml/itemProps1.xml><?xml version="1.0" encoding="utf-8"?>
-<ds:datastoreItem xmlns:ds="http://schemas.openxmlformats.org/officeDocument/2006/customXml" ds:itemID="{CC028961-776E-8F48-BB4E-8982C7E3FD77}">
+<ds:datastoreItem xmlns:ds="http://schemas.openxmlformats.org/officeDocument/2006/customXml" ds:itemID="{F00FE3E8-F131-244A-812E-9F3431B0B0DE}">
   <ds:schemaRefs>
     <ds:schemaRef ds:uri="http://schemas.openxmlformats.org/officeDocument/2006/bibliography"/>
   </ds:schemaRefs>

</xml_diff>